<commit_message>
downloaded files from else, need to recap lectures and materials
</commit_message>
<xml_diff>
--- a/lab2/Lab_Work_2.docx
+++ b/lab2/Lab_Work_2.docx
@@ -1,6 +1,6 @@
 
 <file path=word/document.xml><?xml version="1.0" encoding="utf-8"?>
-<w:document xmlns:wpc="http://schemas.microsoft.com/office/word/2010/wordprocessingCanvas" xmlns:mo="http://schemas.microsoft.com/office/mac/office/2008/main" xmlns:mc="http://schemas.openxmlformats.org/markup-compatibility/2006" xmlns:mv="urn:schemas-microsoft-com:mac:vml" xmlns:o="urn:schemas-microsoft-com:office:office" xmlns:r="http://schemas.openxmlformats.org/officeDocument/2006/relationships" xmlns:m="http://schemas.openxmlformats.org/officeDocument/2006/math" xmlns:v="urn:schemas-microsoft-com:vml" xmlns:wp14="http://schemas.microsoft.com/office/word/2010/wordprocessingDrawing" xmlns:wp="http://schemas.openxmlformats.org/drawingml/2006/wordprocessingDrawing" xmlns:w10="urn:schemas-microsoft-com:office:word" xmlns:w="http://schemas.openxmlformats.org/wordprocessingml/2006/main" xmlns:w14="http://schemas.microsoft.com/office/word/2010/wordml" xmlns:wpg="http://schemas.microsoft.com/office/word/2010/wordprocessingGroup" xmlns:wpi="http://schemas.microsoft.com/office/word/2010/wordprocessingInk" xmlns:wne="http://schemas.microsoft.com/office/word/2006/wordml" xmlns:wps="http://schemas.microsoft.com/office/word/2010/wordprocessingShape" mc:Ignorable="w14 wp14">
+<w:document xmlns:wpc="http://schemas.microsoft.com/office/word/2010/wordprocessingCanvas" xmlns:cx="http://schemas.microsoft.com/office/drawing/2014/chartex" xmlns:cx1="http://schemas.microsoft.com/office/drawing/2015/9/8/chartex" xmlns:cx2="http://schemas.microsoft.com/office/drawing/2015/10/21/chartex" xmlns:cx3="http://schemas.microsoft.com/office/drawing/2016/5/9/chartex" xmlns:cx4="http://schemas.microsoft.com/office/drawing/2016/5/10/chartex" xmlns:cx5="http://schemas.microsoft.com/office/drawing/2016/5/11/chartex" xmlns:cx6="http://schemas.microsoft.com/office/drawing/2016/5/12/chartex" xmlns:cx7="http://schemas.microsoft.com/office/drawing/2016/5/13/chartex" xmlns:cx8="http://schemas.microsoft.com/office/drawing/2016/5/14/chartex" xmlns:mc="http://schemas.openxmlformats.org/markup-compatibility/2006" xmlns:aink="http://schemas.microsoft.com/office/drawing/2016/ink" xmlns:am3d="http://schemas.microsoft.com/office/drawing/2017/model3d" xmlns:o="urn:schemas-microsoft-com:office:office" xmlns:r="http://schemas.openxmlformats.org/officeDocument/2006/relationships" xmlns:m="http://schemas.openxmlformats.org/officeDocument/2006/math" xmlns:v="urn:schemas-microsoft-com:vml" xmlns:wp14="http://schemas.microsoft.com/office/word/2010/wordprocessingDrawing" xmlns:wp="http://schemas.openxmlformats.org/drawingml/2006/wordprocessingDrawing" xmlns:w10="urn:schemas-microsoft-com:office:word" xmlns:w="http://schemas.openxmlformats.org/wordprocessingml/2006/main" xmlns:w14="http://schemas.microsoft.com/office/word/2010/wordml" xmlns:w15="http://schemas.microsoft.com/office/word/2012/wordml" xmlns:w16cex="http://schemas.microsoft.com/office/word/2018/wordml/cex" xmlns:w16cid="http://schemas.microsoft.com/office/word/2016/wordml/cid" xmlns:w16="http://schemas.microsoft.com/office/word/2018/wordml" xmlns:w16sdtdh="http://schemas.microsoft.com/office/word/2020/wordml/sdtdatahash" xmlns:w16se="http://schemas.microsoft.com/office/word/2015/wordml/symex" xmlns:wpg="http://schemas.microsoft.com/office/word/2010/wordprocessingGroup" xmlns:wpi="http://schemas.microsoft.com/office/word/2010/wordprocessingInk" xmlns:wne="http://schemas.microsoft.com/office/word/2006/wordml" xmlns:wps="http://schemas.microsoft.com/office/word/2010/wordprocessingShape" mc:Ignorable="w14 w15 w16se w16cid w16 w16cex w16sdtdh wp14">
   <w:body>
     <w:p>
       <w:pPr>
@@ -10,7 +10,7 @@
         <w:textAlignment w:val="baseline"/>
         <w:rPr>
           <w:rStyle w:val="Emphasis"/>
-          <w:rFonts w:ascii="inherit" w:hAnsi="inherit"/>
+          <w:rFonts w:ascii="inherit" w:hAnsi="inherit" w:hint="eastAsia"/>
           <w:b/>
           <w:i w:val="0"/>
           <w:sz w:val="21"/>
@@ -39,7 +39,7 @@
         <w:textAlignment w:val="baseline"/>
         <w:rPr>
           <w:rStyle w:val="Emphasis"/>
-          <w:rFonts w:ascii="inherit" w:hAnsi="inherit"/>
+          <w:rFonts w:ascii="inherit" w:hAnsi="inherit" w:hint="eastAsia"/>
           <w:b/>
           <w:i w:val="0"/>
           <w:sz w:val="21"/>
@@ -47,8 +47,6 @@
           <w:bdr w:val="none" w:sz="0" w:space="0" w:color="auto" w:frame="1"/>
         </w:rPr>
       </w:pPr>
-      <w:bookmarkStart w:id="0" w:name="_GoBack"/>
-      <w:bookmarkEnd w:id="0"/>
     </w:p>
     <w:p>
       <w:pPr>
@@ -57,7 +55,7 @@
         <w:textAlignment w:val="baseline"/>
         <w:rPr>
           <w:rStyle w:val="Emphasis"/>
-          <w:rFonts w:ascii="inherit" w:hAnsi="inherit"/>
+          <w:rFonts w:ascii="inherit" w:hAnsi="inherit" w:hint="eastAsia"/>
           <w:i w:val="0"/>
           <w:sz w:val="21"/>
           <w:szCs w:val="21"/>
@@ -143,7 +141,6 @@
         </w:rPr>
       </w:pPr>
       <w:proofErr w:type="spellStart"/>
-      <w:proofErr w:type="gramStart"/>
       <w:r>
         <w:rPr>
           <w:rStyle w:val="Emphasis"/>
@@ -155,7 +152,6 @@
         <w:t>crim</w:t>
       </w:r>
       <w:proofErr w:type="spellEnd"/>
-      <w:proofErr w:type="gramEnd"/>
       <w:r>
         <w:rPr>
           <w:rFonts w:ascii="Helvetica" w:hAnsi="Helvetica"/>
@@ -163,7 +159,23 @@
           <w:szCs w:val="21"/>
         </w:rPr>
         <w:br/>
-        <w:t>per capita crime rate by town.</w:t>
+        <w:t>per capita crime rate by town</w:t>
+      </w:r>
+      <w:r>
+        <w:rPr>
+          <w:rFonts w:ascii="Helvetica" w:hAnsi="Helvetica"/>
+          <w:sz w:val="21"/>
+          <w:szCs w:val="21"/>
+        </w:rPr>
+        <w:t>(district)</w:t>
+      </w:r>
+      <w:r>
+        <w:rPr>
+          <w:rFonts w:ascii="Helvetica" w:hAnsi="Helvetica"/>
+          <w:sz w:val="21"/>
+          <w:szCs w:val="21"/>
+        </w:rPr>
+        <w:t>.</w:t>
       </w:r>
     </w:p>
     <w:p>
@@ -178,7 +190,6 @@
         </w:rPr>
       </w:pPr>
       <w:proofErr w:type="spellStart"/>
-      <w:proofErr w:type="gramStart"/>
       <w:r>
         <w:rPr>
           <w:rStyle w:val="Strong"/>
@@ -194,7 +205,6 @@
         <w:t>chas</w:t>
       </w:r>
       <w:proofErr w:type="spellEnd"/>
-      <w:proofErr w:type="gramEnd"/>
       <w:r>
         <w:rPr>
           <w:rFonts w:ascii="Helvetica" w:hAnsi="Helvetica"/>
@@ -216,8 +226,6 @@
           <w:szCs w:val="21"/>
         </w:rPr>
       </w:pPr>
-      <w:proofErr w:type="spellStart"/>
-      <w:proofErr w:type="gramStart"/>
       <w:r>
         <w:rPr>
           <w:rStyle w:val="Strong"/>
@@ -232,8 +240,6 @@
         </w:rPr>
         <w:t>rm</w:t>
       </w:r>
-      <w:proofErr w:type="spellEnd"/>
-      <w:proofErr w:type="gramEnd"/>
       <w:r>
         <w:rPr>
           <w:rFonts w:ascii="Helvetica" w:hAnsi="Helvetica"/>
@@ -255,7 +261,6 @@
           <w:szCs w:val="21"/>
         </w:rPr>
       </w:pPr>
-      <w:proofErr w:type="gramStart"/>
       <w:r>
         <w:rPr>
           <w:rStyle w:val="Strong"/>
@@ -270,7 +275,6 @@
         </w:rPr>
         <w:t>age</w:t>
       </w:r>
-      <w:proofErr w:type="gramEnd"/>
       <w:r>
         <w:rPr>
           <w:rFonts w:ascii="Helvetica" w:hAnsi="Helvetica"/>
@@ -292,7 +296,6 @@
           <w:szCs w:val="21"/>
         </w:rPr>
       </w:pPr>
-      <w:proofErr w:type="gramStart"/>
       <w:r>
         <w:rPr>
           <w:rStyle w:val="Strong"/>
@@ -307,7 +310,6 @@
         </w:rPr>
         <w:t>dis</w:t>
       </w:r>
-      <w:proofErr w:type="gramEnd"/>
       <w:r>
         <w:rPr>
           <w:rFonts w:ascii="Helvetica" w:hAnsi="Helvetica"/>
@@ -347,7 +349,6 @@
           <w:szCs w:val="21"/>
         </w:rPr>
       </w:pPr>
-      <w:proofErr w:type="gramStart"/>
       <w:r>
         <w:rPr>
           <w:rStyle w:val="Strong"/>
@@ -362,7 +363,6 @@
         </w:rPr>
         <w:t>tax</w:t>
       </w:r>
-      <w:proofErr w:type="gramEnd"/>
       <w:r>
         <w:rPr>
           <w:rFonts w:ascii="Helvetica" w:hAnsi="Helvetica"/>
@@ -385,7 +385,6 @@
         </w:rPr>
       </w:pPr>
       <w:proofErr w:type="spellStart"/>
-      <w:proofErr w:type="gramStart"/>
       <w:r>
         <w:rPr>
           <w:rStyle w:val="Strong"/>
@@ -401,7 +400,6 @@
         <w:t>lstat</w:t>
       </w:r>
       <w:proofErr w:type="spellEnd"/>
-      <w:proofErr w:type="gramEnd"/>
       <w:r>
         <w:rPr>
           <w:rFonts w:ascii="Helvetica" w:hAnsi="Helvetica"/>
@@ -424,7 +422,6 @@
         </w:rPr>
       </w:pPr>
       <w:proofErr w:type="spellStart"/>
-      <w:proofErr w:type="gramStart"/>
       <w:r>
         <w:rPr>
           <w:rStyle w:val="Strong"/>
@@ -440,7 +437,6 @@
         <w:t>medv</w:t>
       </w:r>
       <w:proofErr w:type="spellEnd"/>
-      <w:proofErr w:type="gramEnd"/>
       <w:r>
         <w:rPr>
           <w:rFonts w:ascii="Helvetica" w:hAnsi="Helvetica"/>
@@ -608,25 +604,7 @@
           <w:sz w:val="21"/>
           <w:szCs w:val="21"/>
         </w:rPr>
-        <w:t xml:space="preserve">). Add the measure of </w:t>
-      </w:r>
-      <w:proofErr w:type="spellStart"/>
-      <w:r>
-        <w:rPr>
-          <w:rFonts w:ascii="Helvetica" w:hAnsi="Helvetica"/>
-          <w:sz w:val="21"/>
-          <w:szCs w:val="21"/>
-        </w:rPr>
-        <w:t>skewness</w:t>
-      </w:r>
-      <w:proofErr w:type="spellEnd"/>
-      <w:r>
-        <w:rPr>
-          <w:rFonts w:ascii="Helvetica" w:hAnsi="Helvetica"/>
-          <w:sz w:val="21"/>
-          <w:szCs w:val="21"/>
-        </w:rPr>
-        <w:t xml:space="preserve"> to this table. Comment on the table and report briefly if you see anything unusual in the statistics of your variables.</w:t>
+        <w:t>). Add the measure of skewness to this table. Comment on the table and report briefly if you see anything unusual in the statistics of your variables.</w:t>
       </w:r>
     </w:p>
     <w:p>
@@ -893,43 +871,15 @@
           <w:sz w:val="21"/>
           <w:szCs w:val="21"/>
         </w:rPr>
-        <w:t xml:space="preserve">an? Can you make a guess if </w:t>
-      </w:r>
-      <w:proofErr w:type="gramStart"/>
-      <w:r>
-        <w:rPr>
-          <w:rFonts w:ascii="Helvetica" w:hAnsi="Helvetica"/>
-          <w:sz w:val="21"/>
-          <w:szCs w:val="21"/>
-        </w:rPr>
-        <w:t>these houses are</w:t>
-      </w:r>
-      <w:r>
-        <w:rPr>
-          <w:rFonts w:ascii="Helvetica" w:hAnsi="Helvetica"/>
-          <w:sz w:val="21"/>
-          <w:szCs w:val="21"/>
-        </w:rPr>
-        <w:t xml:space="preserve"> preferred by </w:t>
-      </w:r>
-      <w:proofErr w:type="spellStart"/>
-      <w:r>
-        <w:rPr>
-          <w:rFonts w:ascii="Helvetica" w:hAnsi="Helvetica"/>
-          <w:sz w:val="21"/>
-          <w:szCs w:val="21"/>
-        </w:rPr>
-        <w:t>Bostoners</w:t>
-      </w:r>
-      <w:proofErr w:type="spellEnd"/>
-      <w:proofErr w:type="gramEnd"/>
-      <w:r>
-        <w:rPr>
-          <w:rFonts w:ascii="Helvetica" w:hAnsi="Helvetica"/>
-          <w:sz w:val="21"/>
-          <w:szCs w:val="21"/>
-        </w:rPr>
-        <w:t>?</w:t>
+        <w:t>an? Can you make a guess if these houses are</w:t>
+      </w:r>
+      <w:r>
+        <w:rPr>
+          <w:rFonts w:ascii="Helvetica" w:hAnsi="Helvetica"/>
+          <w:sz w:val="21"/>
+          <w:szCs w:val="21"/>
+        </w:rPr>
+        <w:t xml:space="preserve"> preferred by Bostoners?</w:t>
       </w:r>
       <w:r>
         <w:rPr>
@@ -987,35 +937,43 @@
           <w:sz w:val="21"/>
           <w:szCs w:val="21"/>
         </w:rPr>
+        <w:t xml:space="preserve">Create the scatter plots for each pair of variables. Comment on how the variables correlate with the </w:t>
+      </w:r>
+      <w:proofErr w:type="spellStart"/>
+      <w:r>
+        <w:rPr>
+          <w:rFonts w:ascii="Helvetica" w:hAnsi="Helvetica"/>
+          <w:b/>
+          <w:sz w:val="21"/>
+          <w:szCs w:val="21"/>
+        </w:rPr>
+        <w:t>medv</w:t>
+      </w:r>
+      <w:proofErr w:type="spellEnd"/>
+      <w:r>
+        <w:rPr>
+          <w:rFonts w:ascii="Helvetica" w:hAnsi="Helvetica"/>
+          <w:sz w:val="21"/>
+          <w:szCs w:val="21"/>
+        </w:rPr>
+        <w:t xml:space="preserve"> variable. </w:t>
+      </w:r>
+      <w:r>
+        <w:rPr>
+          <w:rFonts w:ascii="Helvetica" w:hAnsi="Helvetica"/>
+          <w:sz w:val="21"/>
+          <w:szCs w:val="21"/>
+        </w:rPr>
+        <w:t xml:space="preserve">Do these correlations make sense? Explain why? </w:t>
+      </w:r>
+      <w:r>
+        <w:rPr>
+          <w:rFonts w:ascii="Helvetica" w:hAnsi="Helvetica"/>
+          <w:sz w:val="21"/>
+          <w:szCs w:val="21"/>
+        </w:rPr>
         <w:lastRenderedPageBreak/>
-        <w:t xml:space="preserve">Create the scatter plots for each pair of variables. Comment on how the variables correlate with the </w:t>
-      </w:r>
-      <w:proofErr w:type="spellStart"/>
-      <w:r>
-        <w:rPr>
-          <w:rFonts w:ascii="Helvetica" w:hAnsi="Helvetica"/>
-          <w:b/>
-          <w:sz w:val="21"/>
-          <w:szCs w:val="21"/>
-        </w:rPr>
-        <w:t>medv</w:t>
-      </w:r>
-      <w:proofErr w:type="spellEnd"/>
-      <w:r>
-        <w:rPr>
-          <w:rFonts w:ascii="Helvetica" w:hAnsi="Helvetica"/>
-          <w:sz w:val="21"/>
-          <w:szCs w:val="21"/>
-        </w:rPr>
-        <w:t xml:space="preserve"> variable. </w:t>
-      </w:r>
-      <w:r>
-        <w:rPr>
-          <w:rFonts w:ascii="Helvetica" w:hAnsi="Helvetica"/>
-          <w:sz w:val="21"/>
-          <w:szCs w:val="21"/>
-        </w:rPr>
-        <w:t>Do these correlations make sense? Explain why? Do they confirm what you wrote in the beginning of this work where you hypothesized how these variables will affect the houses’ values? Notice any other correlations between the pairs or variables if obvious from the scatter plots.</w:t>
+        <w:t>Do they confirm what you wrote in the beginning of this work where you hypothesized how these variables will affect the houses’ values? Notice any other correlations between the pairs or variables if obvious from the scatter plots.</w:t>
       </w:r>
     </w:p>
     <w:p>
@@ -1039,25 +997,7 @@
           <w:sz w:val="21"/>
           <w:szCs w:val="21"/>
         </w:rPr>
-        <w:t xml:space="preserve">Create the </w:t>
-      </w:r>
-      <w:proofErr w:type="spellStart"/>
-      <w:r>
-        <w:rPr>
-          <w:rFonts w:ascii="Helvetica" w:hAnsi="Helvetica"/>
-          <w:sz w:val="21"/>
-          <w:szCs w:val="21"/>
-        </w:rPr>
-        <w:t>heatmap</w:t>
-      </w:r>
-      <w:proofErr w:type="spellEnd"/>
-      <w:r>
-        <w:rPr>
-          <w:rFonts w:ascii="Helvetica" w:hAnsi="Helvetica"/>
-          <w:sz w:val="21"/>
-          <w:szCs w:val="21"/>
-        </w:rPr>
-        <w:t xml:space="preserve"> and add the correlation coefficients to it. What are the 5 strongest correlations that you see? Comment on their sign (</w:t>
+        <w:t>Create the heatmap and add the correlation coefficients to it. What are the 5 strongest correlations that you see? Comment on their sign (</w:t>
       </w:r>
       <w:r>
         <w:rPr>
@@ -1173,8 +1113,8 @@
 </file>
 
 <file path=word/numbering.xml><?xml version="1.0" encoding="utf-8"?>
-<w:numbering xmlns:wpc="http://schemas.microsoft.com/office/word/2010/wordprocessingCanvas" xmlns:mo="http://schemas.microsoft.com/office/mac/office/2008/main" xmlns:mc="http://schemas.openxmlformats.org/markup-compatibility/2006" xmlns:mv="urn:schemas-microsoft-com:mac:vml" xmlns:o="urn:schemas-microsoft-com:office:office" xmlns:r="http://schemas.openxmlformats.org/officeDocument/2006/relationships" xmlns:m="http://schemas.openxmlformats.org/officeDocument/2006/math" xmlns:v="urn:schemas-microsoft-com:vml" xmlns:wp14="http://schemas.microsoft.com/office/word/2010/wordprocessingDrawing" xmlns:wp="http://schemas.openxmlformats.org/drawingml/2006/wordprocessingDrawing" xmlns:w10="urn:schemas-microsoft-com:office:word" xmlns:w="http://schemas.openxmlformats.org/wordprocessingml/2006/main" xmlns:w14="http://schemas.microsoft.com/office/word/2010/wordml" xmlns:wpg="http://schemas.microsoft.com/office/word/2010/wordprocessingGroup" xmlns:wpi="http://schemas.microsoft.com/office/word/2010/wordprocessingInk" xmlns:wne="http://schemas.microsoft.com/office/word/2006/wordml" xmlns:wps="http://schemas.microsoft.com/office/word/2010/wordprocessingShape" mc:Ignorable="w14 wp14">
-  <w:abstractNum w:abstractNumId="0">
+<w:numbering xmlns:wpc="http://schemas.microsoft.com/office/word/2010/wordprocessingCanvas" xmlns:cx="http://schemas.microsoft.com/office/drawing/2014/chartex" xmlns:cx1="http://schemas.microsoft.com/office/drawing/2015/9/8/chartex" xmlns:cx2="http://schemas.microsoft.com/office/drawing/2015/10/21/chartex" xmlns:cx3="http://schemas.microsoft.com/office/drawing/2016/5/9/chartex" xmlns:cx4="http://schemas.microsoft.com/office/drawing/2016/5/10/chartex" xmlns:cx5="http://schemas.microsoft.com/office/drawing/2016/5/11/chartex" xmlns:cx6="http://schemas.microsoft.com/office/drawing/2016/5/12/chartex" xmlns:cx7="http://schemas.microsoft.com/office/drawing/2016/5/13/chartex" xmlns:cx8="http://schemas.microsoft.com/office/drawing/2016/5/14/chartex" xmlns:mc="http://schemas.openxmlformats.org/markup-compatibility/2006" xmlns:aink="http://schemas.microsoft.com/office/drawing/2016/ink" xmlns:am3d="http://schemas.microsoft.com/office/drawing/2017/model3d" xmlns:o="urn:schemas-microsoft-com:office:office" xmlns:r="http://schemas.openxmlformats.org/officeDocument/2006/relationships" xmlns:m="http://schemas.openxmlformats.org/officeDocument/2006/math" xmlns:v="urn:schemas-microsoft-com:vml" xmlns:wp14="http://schemas.microsoft.com/office/word/2010/wordprocessingDrawing" xmlns:wp="http://schemas.openxmlformats.org/drawingml/2006/wordprocessingDrawing" xmlns:w10="urn:schemas-microsoft-com:office:word" xmlns:w="http://schemas.openxmlformats.org/wordprocessingml/2006/main" xmlns:w14="http://schemas.microsoft.com/office/word/2010/wordml" xmlns:w15="http://schemas.microsoft.com/office/word/2012/wordml" xmlns:w16cex="http://schemas.microsoft.com/office/word/2018/wordml/cex" xmlns:w16cid="http://schemas.microsoft.com/office/word/2016/wordml/cid" xmlns:w16="http://schemas.microsoft.com/office/word/2018/wordml" xmlns:w16sdtdh="http://schemas.microsoft.com/office/word/2020/wordml/sdtdatahash" xmlns:w16se="http://schemas.microsoft.com/office/word/2015/wordml/symex" xmlns:wpg="http://schemas.microsoft.com/office/word/2010/wordprocessingGroup" xmlns:wpi="http://schemas.microsoft.com/office/word/2010/wordprocessingInk" xmlns:wne="http://schemas.microsoft.com/office/word/2006/wordml" xmlns:wps="http://schemas.microsoft.com/office/word/2010/wordprocessingShape" mc:Ignorable="w14 w15 w16se w16cid w16 w16cex w16sdtdh wp14">
+  <w:abstractNum w:abstractNumId="0" w15:restartNumberingAfterBreak="0">
     <w:nsid w:val="41797048"/>
     <w:multiLevelType w:val="hybridMultilevel"/>
     <w:tmpl w:val="4FF248DA"/>
@@ -1270,7 +1210,7 @@
 </file>
 
 <file path=word/styles.xml><?xml version="1.0" encoding="utf-8"?>
-<w:styles xmlns:mc="http://schemas.openxmlformats.org/markup-compatibility/2006" xmlns:r="http://schemas.openxmlformats.org/officeDocument/2006/relationships" xmlns:w="http://schemas.openxmlformats.org/wordprocessingml/2006/main" xmlns:w14="http://schemas.microsoft.com/office/word/2010/wordml" mc:Ignorable="w14">
+<w:styles xmlns:mc="http://schemas.openxmlformats.org/markup-compatibility/2006" xmlns:r="http://schemas.openxmlformats.org/officeDocument/2006/relationships" xmlns:w="http://schemas.openxmlformats.org/wordprocessingml/2006/main" xmlns:w14="http://schemas.microsoft.com/office/word/2010/wordml" xmlns:w15="http://schemas.microsoft.com/office/word/2012/wordml" xmlns:w16cex="http://schemas.microsoft.com/office/word/2018/wordml/cex" xmlns:w16cid="http://schemas.microsoft.com/office/word/2016/wordml/cid" xmlns:w16="http://schemas.microsoft.com/office/word/2018/wordml" xmlns:w16sdtdh="http://schemas.microsoft.com/office/word/2020/wordml/sdtdatahash" xmlns:w16se="http://schemas.microsoft.com/office/word/2015/wordml/symex" mc:Ignorable="w14 w15 w16se w16cid w16 w16cex w16sdtdh">
   <w:docDefaults>
     <w:rPrDefault>
       <w:rPr>
@@ -1282,367 +1222,379 @@
     </w:rPrDefault>
     <w:pPrDefault/>
   </w:docDefaults>
-  <w:latentStyles w:defLockedState="0" w:defUIPriority="99" w:defSemiHidden="1" w:defUnhideWhenUsed="1" w:defQFormat="0" w:count="276">
-    <w:lsdException w:name="Normal" w:semiHidden="0" w:uiPriority="0" w:unhideWhenUsed="0" w:qFormat="1"/>
-    <w:lsdException w:name="heading 1" w:semiHidden="0" w:uiPriority="9" w:unhideWhenUsed="0" w:qFormat="1"/>
-    <w:lsdException w:name="heading 2" w:uiPriority="9" w:qFormat="1"/>
-    <w:lsdException w:name="heading 3" w:uiPriority="9" w:qFormat="1"/>
-    <w:lsdException w:name="heading 4" w:uiPriority="9" w:qFormat="1"/>
-    <w:lsdException w:name="heading 5" w:uiPriority="9" w:qFormat="1"/>
-    <w:lsdException w:name="heading 6" w:uiPriority="9" w:qFormat="1"/>
-    <w:lsdException w:name="heading 7" w:uiPriority="9" w:qFormat="1"/>
-    <w:lsdException w:name="heading 8" w:uiPriority="9" w:qFormat="1"/>
-    <w:lsdException w:name="heading 9" w:uiPriority="9" w:qFormat="1"/>
-    <w:lsdException w:name="toc 1" w:uiPriority="39"/>
-    <w:lsdException w:name="toc 2" w:uiPriority="39"/>
-    <w:lsdException w:name="toc 3" w:uiPriority="39"/>
-    <w:lsdException w:name="toc 4" w:uiPriority="39"/>
-    <w:lsdException w:name="toc 5" w:uiPriority="39"/>
-    <w:lsdException w:name="toc 6" w:uiPriority="39"/>
-    <w:lsdException w:name="toc 7" w:uiPriority="39"/>
-    <w:lsdException w:name="toc 8" w:uiPriority="39"/>
-    <w:lsdException w:name="toc 9" w:uiPriority="39"/>
-    <w:lsdException w:name="caption" w:uiPriority="35" w:qFormat="1"/>
-    <w:lsdException w:name="Title" w:semiHidden="0" w:uiPriority="10" w:unhideWhenUsed="0" w:qFormat="1"/>
-    <w:lsdException w:name="Default Paragraph Font" w:uiPriority="1"/>
-    <w:lsdException w:name="Subtitle" w:semiHidden="0" w:uiPriority="11" w:unhideWhenUsed="0" w:qFormat="1"/>
-    <w:lsdException w:name="Strong" w:semiHidden="0" w:uiPriority="22" w:unhideWhenUsed="0" w:qFormat="1"/>
-    <w:lsdException w:name="Emphasis" w:semiHidden="0" w:uiPriority="20" w:unhideWhenUsed="0" w:qFormat="1"/>
-    <w:lsdException w:name="Table Grid" w:semiHidden="0" w:uiPriority="59" w:unhideWhenUsed="0"/>
-    <w:lsdException w:name="Placeholder Text" w:unhideWhenUsed="0"/>
-    <w:lsdException w:name="No Spacing" w:semiHidden="0" w:uiPriority="1" w:unhideWhenUsed="0" w:qFormat="1"/>
-    <w:lsdException w:name="Light Shading" w:semiHidden="0" w:uiPriority="60" w:unhideWhenUsed="0"/>
-    <w:lsdException w:name="Light List" w:semiHidden="0" w:uiPriority="61" w:unhideWhenUsed="0"/>
-    <w:lsdException w:name="Light Grid" w:semiHidden="0" w:uiPriority="62" w:unhideWhenUsed="0"/>
-    <w:lsdException w:name="Medium Shading 1" w:semiHidden="0" w:uiPriority="63" w:unhideWhenUsed="0"/>
-    <w:lsdException w:name="Medium Shading 2" w:semiHidden="0" w:uiPriority="64" w:unhideWhenUsed="0"/>
-    <w:lsdException w:name="Medium List 1" w:semiHidden="0" w:uiPriority="65" w:unhideWhenUsed="0"/>
-    <w:lsdException w:name="Medium List 2" w:semiHidden="0" w:uiPriority="66" w:unhideWhenUsed="0"/>
-    <w:lsdException w:name="Medium Grid 1" w:semiHidden="0" w:uiPriority="67" w:unhideWhenUsed="0"/>
-    <w:lsdException w:name="Medium Grid 2" w:semiHidden="0" w:uiPriority="68" w:unhideWhenUsed="0"/>
-    <w:lsdException w:name="Medium Grid 3" w:semiHidden="0" w:uiPriority="69" w:unhideWhenUsed="0"/>
-    <w:lsdException w:name="Dark List" w:semiHidden="0" w:uiPriority="70" w:unhideWhenUsed="0"/>
-    <w:lsdException w:name="Colorful Shading" w:semiHidden="0" w:uiPriority="71" w:unhideWhenUsed="0"/>
-    <w:lsdException w:name="Colorful List" w:semiHidden="0" w:uiPriority="72" w:unhideWhenUsed="0"/>
-    <w:lsdException w:name="Colorful Grid" w:semiHidden="0" w:uiPriority="73" w:unhideWhenUsed="0"/>
-    <w:lsdException w:name="Light Shading Accent 1" w:semiHidden="0" w:uiPriority="60" w:unhideWhenUsed="0"/>
-    <w:lsdException w:name="Light List Accent 1" w:semiHidden="0" w:uiPriority="61" w:unhideWhenUsed="0"/>
-    <w:lsdException w:name="Light Grid Accent 1" w:semiHidden="0" w:uiPriority="62" w:unhideWhenUsed="0"/>
-    <w:lsdException w:name="Medium Shading 1 Accent 1" w:semiHidden="0" w:uiPriority="63" w:unhideWhenUsed="0"/>
-    <w:lsdException w:name="Medium Shading 2 Accent 1" w:semiHidden="0" w:uiPriority="64" w:unhideWhenUsed="0"/>
-    <w:lsdException w:name="Medium List 1 Accent 1" w:semiHidden="0" w:uiPriority="65" w:unhideWhenUsed="0"/>
-    <w:lsdException w:name="Revision" w:unhideWhenUsed="0"/>
-    <w:lsdException w:name="List Paragraph" w:semiHidden="0" w:uiPriority="34" w:unhideWhenUsed="0" w:qFormat="1"/>
-    <w:lsdException w:name="Quote" w:semiHidden="0" w:uiPriority="29" w:unhideWhenUsed="0" w:qFormat="1"/>
-    <w:lsdException w:name="Intense Quote" w:semiHidden="0" w:uiPriority="30" w:unhideWhenUsed="0" w:qFormat="1"/>
-    <w:lsdException w:name="Medium List 2 Accent 1" w:semiHidden="0" w:uiPriority="66" w:unhideWhenUsed="0"/>
-    <w:lsdException w:name="Medium Grid 1 Accent 1" w:semiHidden="0" w:uiPriority="67" w:unhideWhenUsed="0"/>
-    <w:lsdException w:name="Medium Grid 2 Accent 1" w:semiHidden="0" w:uiPriority="68" w:unhideWhenUsed="0"/>
-    <w:lsdException w:name="Medium Grid 3 Accent 1" w:semiHidden="0" w:uiPriority="69" w:unhideWhenUsed="0"/>
-    <w:lsdException w:name="Dark List Accent 1" w:semiHidden="0" w:uiPriority="70" w:unhideWhenUsed="0"/>
-    <w:lsdException w:name="Colorful Shading Accent 1" w:semiHidden="0" w:uiPriority="71" w:unhideWhenUsed="0"/>
-    <w:lsdException w:name="Colorful List Accent 1" w:semiHidden="0" w:uiPriority="72" w:unhideWhenUsed="0"/>
-    <w:lsdException w:name="Colorful Grid Accent 1" w:semiHidden="0" w:uiPriority="73" w:unhideWhenUsed="0"/>
-    <w:lsdException w:name="Light Shading Accent 2" w:semiHidden="0" w:uiPriority="60" w:unhideWhenUsed="0"/>
-    <w:lsdException w:name="Light List Accent 2" w:semiHidden="0" w:uiPriority="61" w:unhideWhenUsed="0"/>
-    <w:lsdException w:name="Light Grid Accent 2" w:semiHidden="0" w:uiPriority="62" w:unhideWhenUsed="0"/>
-    <w:lsdException w:name="Medium Shading 1 Accent 2" w:semiHidden="0" w:uiPriority="63" w:unhideWhenUsed="0"/>
-    <w:lsdException w:name="Medium Shading 2 Accent 2" w:semiHidden="0" w:uiPriority="64" w:unhideWhenUsed="0"/>
-    <w:lsdException w:name="Medium List 1 Accent 2" w:semiHidden="0" w:uiPriority="65" w:unhideWhenUsed="0"/>
-    <w:lsdException w:name="Medium List 2 Accent 2" w:semiHidden="0" w:uiPriority="66" w:unhideWhenUsed="0"/>
-    <w:lsdException w:name="Medium Grid 1 Accent 2" w:semiHidden="0" w:uiPriority="67" w:unhideWhenUsed="0"/>
-    <w:lsdException w:name="Medium Grid 2 Accent 2" w:semiHidden="0" w:uiPriority="68" w:unhideWhenUsed="0"/>
-    <w:lsdException w:name="Medium Grid 3 Accent 2" w:semiHidden="0" w:uiPriority="69" w:unhideWhenUsed="0"/>
-    <w:lsdException w:name="Dark List Accent 2" w:semiHidden="0" w:uiPriority="70" w:unhideWhenUsed="0"/>
-    <w:lsdException w:name="Colorful Shading Accent 2" w:semiHidden="0" w:uiPriority="71" w:unhideWhenUsed="0"/>
-    <w:lsdException w:name="Colorful List Accent 2" w:semiHidden="0" w:uiPriority="72" w:unhideWhenUsed="0"/>
-    <w:lsdException w:name="Colorful Grid Accent 2" w:semiHidden="0" w:uiPriority="73" w:unhideWhenUsed="0"/>
-    <w:lsdException w:name="Light Shading Accent 3" w:semiHidden="0" w:uiPriority="60" w:unhideWhenUsed="0"/>
-    <w:lsdException w:name="Light List Accent 3" w:semiHidden="0" w:uiPriority="61" w:unhideWhenUsed="0"/>
-    <w:lsdException w:name="Light Grid Accent 3" w:semiHidden="0" w:uiPriority="62" w:unhideWhenUsed="0"/>
-    <w:lsdException w:name="Medium Shading 1 Accent 3" w:semiHidden="0" w:uiPriority="63" w:unhideWhenUsed="0"/>
-    <w:lsdException w:name="Medium Shading 2 Accent 3" w:semiHidden="0" w:uiPriority="64" w:unhideWhenUsed="0"/>
-    <w:lsdException w:name="Medium List 1 Accent 3" w:semiHidden="0" w:uiPriority="65" w:unhideWhenUsed="0"/>
-    <w:lsdException w:name="Medium List 2 Accent 3" w:semiHidden="0" w:uiPriority="66" w:unhideWhenUsed="0"/>
-    <w:lsdException w:name="Medium Grid 1 Accent 3" w:semiHidden="0" w:uiPriority="67" w:unhideWhenUsed="0"/>
-    <w:lsdException w:name="Medium Grid 2 Accent 3" w:semiHidden="0" w:uiPriority="68" w:unhideWhenUsed="0"/>
-    <w:lsdException w:name="Medium Grid 3 Accent 3" w:semiHidden="0" w:uiPriority="69" w:unhideWhenUsed="0"/>
-    <w:lsdException w:name="Dark List Accent 3" w:semiHidden="0" w:uiPriority="70" w:unhideWhenUsed="0"/>
-    <w:lsdException w:name="Colorful Shading Accent 3" w:semiHidden="0" w:uiPriority="71" w:unhideWhenUsed="0"/>
-    <w:lsdException w:name="Colorful List Accent 3" w:semiHidden="0" w:uiPriority="72" w:unhideWhenUsed="0"/>
-    <w:lsdException w:name="Colorful Grid Accent 3" w:semiHidden="0" w:uiPriority="73" w:unhideWhenUsed="0"/>
-    <w:lsdException w:name="Light Shading Accent 4" w:semiHidden="0" w:uiPriority="60" w:unhideWhenUsed="0"/>
-    <w:lsdException w:name="Light List Accent 4" w:semiHidden="0" w:uiPriority="61" w:unhideWhenUsed="0"/>
-    <w:lsdException w:name="Light Grid Accent 4" w:semiHidden="0" w:uiPriority="62" w:unhideWhenUsed="0"/>
-    <w:lsdException w:name="Medium Shading 1 Accent 4" w:semiHidden="0" w:uiPriority="63" w:unhideWhenUsed="0"/>
-    <w:lsdException w:name="Medium Shading 2 Accent 4" w:semiHidden="0" w:uiPriority="64" w:unhideWhenUsed="0"/>
-    <w:lsdException w:name="Medium List 1 Accent 4" w:semiHidden="0" w:uiPriority="65" w:unhideWhenUsed="0"/>
-    <w:lsdException w:name="Medium List 2 Accent 4" w:semiHidden="0" w:uiPriority="66" w:unhideWhenUsed="0"/>
-    <w:lsdException w:name="Medium Grid 1 Accent 4" w:semiHidden="0" w:uiPriority="67" w:unhideWhenUsed="0"/>
-    <w:lsdException w:name="Medium Grid 2 Accent 4" w:semiHidden="0" w:uiPriority="68" w:unhideWhenUsed="0"/>
-    <w:lsdException w:name="Medium Grid 3 Accent 4" w:semiHidden="0" w:uiPriority="69" w:unhideWhenUsed="0"/>
-    <w:lsdException w:name="Dark List Accent 4" w:semiHidden="0" w:uiPriority="70" w:unhideWhenUsed="0"/>
-    <w:lsdException w:name="Colorful Shading Accent 4" w:semiHidden="0" w:uiPriority="71" w:unhideWhenUsed="0"/>
-    <w:lsdException w:name="Colorful List Accent 4" w:semiHidden="0" w:uiPriority="72" w:unhideWhenUsed="0"/>
-    <w:lsdException w:name="Colorful Grid Accent 4" w:semiHidden="0" w:uiPriority="73" w:unhideWhenUsed="0"/>
-    <w:lsdException w:name="Light Shading Accent 5" w:semiHidden="0" w:uiPriority="60" w:unhideWhenUsed="0"/>
-    <w:lsdException w:name="Light List Accent 5" w:semiHidden="0" w:uiPriority="61" w:unhideWhenUsed="0"/>
-    <w:lsdException w:name="Light Grid Accent 5" w:semiHidden="0" w:uiPriority="62" w:unhideWhenUsed="0"/>
-    <w:lsdException w:name="Medium Shading 1 Accent 5" w:semiHidden="0" w:uiPriority="63" w:unhideWhenUsed="0"/>
-    <w:lsdException w:name="Medium Shading 2 Accent 5" w:semiHidden="0" w:uiPriority="64" w:unhideWhenUsed="0"/>
-    <w:lsdException w:name="Medium List 1 Accent 5" w:semiHidden="0" w:uiPriority="65" w:unhideWhenUsed="0"/>
-    <w:lsdException w:name="Medium List 2 Accent 5" w:semiHidden="0" w:uiPriority="66" w:unhideWhenUsed="0"/>
-    <w:lsdException w:name="Medium Grid 1 Accent 5" w:semiHidden="0" w:uiPriority="67" w:unhideWhenUsed="0"/>
-    <w:lsdException w:name="Medium Grid 2 Accent 5" w:semiHidden="0" w:uiPriority="68" w:unhideWhenUsed="0"/>
-    <w:lsdException w:name="Medium Grid 3 Accent 5" w:semiHidden="0" w:uiPriority="69" w:unhideWhenUsed="0"/>
-    <w:lsdException w:name="Dark List Accent 5" w:semiHidden="0" w:uiPriority="70" w:unhideWhenUsed="0"/>
-    <w:lsdException w:name="Colorful Shading Accent 5" w:semiHidden="0" w:uiPriority="71" w:unhideWhenUsed="0"/>
-    <w:lsdException w:name="Colorful List Accent 5" w:semiHidden="0" w:uiPriority="72" w:unhideWhenUsed="0"/>
-    <w:lsdException w:name="Colorful Grid Accent 5" w:semiHidden="0" w:uiPriority="73" w:unhideWhenUsed="0"/>
-    <w:lsdException w:name="Light Shading Accent 6" w:semiHidden="0" w:uiPriority="60" w:unhideWhenUsed="0"/>
-    <w:lsdException w:name="Light List Accent 6" w:semiHidden="0" w:uiPriority="61" w:unhideWhenUsed="0"/>
-    <w:lsdException w:name="Light Grid Accent 6" w:semiHidden="0" w:uiPriority="62" w:unhideWhenUsed="0"/>
-    <w:lsdException w:name="Medium Shading 1 Accent 6" w:semiHidden="0" w:uiPriority="63" w:unhideWhenUsed="0"/>
-    <w:lsdException w:name="Medium Shading 2 Accent 6" w:semiHidden="0" w:uiPriority="64" w:unhideWhenUsed="0"/>
-    <w:lsdException w:name="Medium List 1 Accent 6" w:semiHidden="0" w:uiPriority="65" w:unhideWhenUsed="0"/>
-    <w:lsdException w:name="Medium List 2 Accent 6" w:semiHidden="0" w:uiPriority="66" w:unhideWhenUsed="0"/>
-    <w:lsdException w:name="Medium Grid 1 Accent 6" w:semiHidden="0" w:uiPriority="67" w:unhideWhenUsed="0"/>
-    <w:lsdException w:name="Medium Grid 2 Accent 6" w:semiHidden="0" w:uiPriority="68" w:unhideWhenUsed="0"/>
-    <w:lsdException w:name="Medium Grid 3 Accent 6" w:semiHidden="0" w:uiPriority="69" w:unhideWhenUsed="0"/>
-    <w:lsdException w:name="Dark List Accent 6" w:semiHidden="0" w:uiPriority="70" w:unhideWhenUsed="0"/>
-    <w:lsdException w:name="Colorful Shading Accent 6" w:semiHidden="0" w:uiPriority="71" w:unhideWhenUsed="0"/>
-    <w:lsdException w:name="Colorful List Accent 6" w:semiHidden="0" w:uiPriority="72" w:unhideWhenUsed="0"/>
-    <w:lsdException w:name="Colorful Grid Accent 6" w:semiHidden="0" w:uiPriority="73" w:unhideWhenUsed="0"/>
-    <w:lsdException w:name="Subtle Emphasis" w:semiHidden="0" w:uiPriority="19" w:unhideWhenUsed="0" w:qFormat="1"/>
-    <w:lsdException w:name="Intense Emphasis" w:semiHidden="0" w:uiPriority="21" w:unhideWhenUsed="0" w:qFormat="1"/>
-    <w:lsdException w:name="Subtle Reference" w:semiHidden="0" w:uiPriority="31" w:unhideWhenUsed="0" w:qFormat="1"/>
-    <w:lsdException w:name="Intense Reference" w:semiHidden="0" w:uiPriority="32" w:unhideWhenUsed="0" w:qFormat="1"/>
-    <w:lsdException w:name="Book Title" w:semiHidden="0" w:uiPriority="33" w:unhideWhenUsed="0" w:qFormat="1"/>
-    <w:lsdException w:name="Bibliography" w:uiPriority="37"/>
-    <w:lsdException w:name="TOC Heading" w:uiPriority="39" w:qFormat="1"/>
-  </w:latentStyles>
-  <w:style w:type="paragraph" w:default="1" w:styleId="Normal">
-    <w:name w:val="Normal"/>
-    <w:qFormat/>
-  </w:style>
-  <w:style w:type="character" w:default="1" w:styleId="DefaultParagraphFont">
-    <w:name w:val="Default Paragraph Font"/>
-    <w:uiPriority w:val="1"/>
-    <w:semiHidden/>
-    <w:unhideWhenUsed/>
-  </w:style>
-  <w:style w:type="table" w:default="1" w:styleId="TableNormal">
-    <w:name w:val="Normal Table"/>
-    <w:uiPriority w:val="99"/>
-    <w:semiHidden/>
-    <w:unhideWhenUsed/>
-    <w:tblPr>
-      <w:tblInd w:w="0" w:type="dxa"/>
-      <w:tblCellMar>
-        <w:top w:w="0" w:type="dxa"/>
-        <w:left w:w="108" w:type="dxa"/>
-        <w:bottom w:w="0" w:type="dxa"/>
-        <w:right w:w="108" w:type="dxa"/>
-      </w:tblCellMar>
-    </w:tblPr>
-  </w:style>
-  <w:style w:type="numbering" w:default="1" w:styleId="NoList">
-    <w:name w:val="No List"/>
-    <w:uiPriority w:val="99"/>
-    <w:semiHidden/>
-    <w:unhideWhenUsed/>
-  </w:style>
-  <w:style w:type="paragraph" w:styleId="NormalWeb">
-    <w:name w:val="Normal (Web)"/>
-    <w:basedOn w:val="Normal"/>
-    <w:uiPriority w:val="99"/>
-    <w:unhideWhenUsed/>
-    <w:rsid w:val="00801951"/>
-    <w:pPr>
-      <w:spacing w:before="100" w:beforeAutospacing="1" w:after="100" w:afterAutospacing="1"/>
-    </w:pPr>
-    <w:rPr>
-      <w:rFonts w:ascii="Times New Roman" w:hAnsi="Times New Roman" w:cs="Times New Roman"/>
-      <w:sz w:val="20"/>
-      <w:szCs w:val="20"/>
-    </w:rPr>
-  </w:style>
-  <w:style w:type="character" w:styleId="Strong">
-    <w:name w:val="Strong"/>
-    <w:basedOn w:val="DefaultParagraphFont"/>
-    <w:uiPriority w:val="22"/>
-    <w:qFormat/>
-    <w:rsid w:val="00801951"/>
-    <w:rPr>
-      <w:b/>
-      <w:bCs/>
-    </w:rPr>
-  </w:style>
-  <w:style w:type="character" w:styleId="Emphasis">
-    <w:name w:val="Emphasis"/>
-    <w:basedOn w:val="DefaultParagraphFont"/>
-    <w:uiPriority w:val="20"/>
-    <w:qFormat/>
-    <w:rsid w:val="00801951"/>
-    <w:rPr>
-      <w:i/>
-      <w:iCs/>
-    </w:rPr>
-  </w:style>
-</w:styles>
-</file>
-
-<file path=word/stylesWithEffects.xml><?xml version="1.0" encoding="utf-8"?>
-<w:styles xmlns:wpc="http://schemas.microsoft.com/office/word/2010/wordprocessingCanvas" xmlns:mo="http://schemas.microsoft.com/office/mac/office/2008/main" xmlns:mc="http://schemas.openxmlformats.org/markup-compatibility/2006" xmlns:mv="urn:schemas-microsoft-com:mac:vml" xmlns:o="urn:schemas-microsoft-com:office:office" xmlns:r="http://schemas.openxmlformats.org/officeDocument/2006/relationships" xmlns:m="http://schemas.openxmlformats.org/officeDocument/2006/math" xmlns:v="urn:schemas-microsoft-com:vml" xmlns:wp14="http://schemas.microsoft.com/office/word/2010/wordprocessingDrawing" xmlns:wp="http://schemas.openxmlformats.org/drawingml/2006/wordprocessingDrawing" xmlns:w10="urn:schemas-microsoft-com:office:word" xmlns:w="http://schemas.openxmlformats.org/wordprocessingml/2006/main" xmlns:w14="http://schemas.microsoft.com/office/word/2010/wordml" xmlns:wpg="http://schemas.microsoft.com/office/word/2010/wordprocessingGroup" xmlns:wpi="http://schemas.microsoft.com/office/word/2010/wordprocessingInk" xmlns:wne="http://schemas.microsoft.com/office/word/2006/wordml" xmlns:wps="http://schemas.microsoft.com/office/word/2010/wordprocessingShape" mc:Ignorable="w14 wp14">
-  <w:docDefaults>
-    <w:rPrDefault>
-      <w:rPr>
-        <w:rFonts w:asciiTheme="minorHAnsi" w:eastAsiaTheme="minorEastAsia" w:hAnsiTheme="minorHAnsi" w:cstheme="minorBidi"/>
-        <w:sz w:val="24"/>
-        <w:szCs w:val="24"/>
-        <w:lang w:val="en-US" w:eastAsia="en-US" w:bidi="ar-SA"/>
-      </w:rPr>
-    </w:rPrDefault>
-    <w:pPrDefault/>
-  </w:docDefaults>
-  <w:latentStyles w:defLockedState="0" w:defUIPriority="99" w:defSemiHidden="1" w:defUnhideWhenUsed="1" w:defQFormat="0" w:count="276">
-    <w:lsdException w:name="Normal" w:semiHidden="0" w:uiPriority="0" w:unhideWhenUsed="0" w:qFormat="1"/>
-    <w:lsdException w:name="heading 1" w:semiHidden="0" w:uiPriority="9" w:unhideWhenUsed="0" w:qFormat="1"/>
-    <w:lsdException w:name="heading 2" w:uiPriority="9" w:qFormat="1"/>
-    <w:lsdException w:name="heading 3" w:uiPriority="9" w:qFormat="1"/>
-    <w:lsdException w:name="heading 4" w:uiPriority="9" w:qFormat="1"/>
-    <w:lsdException w:name="heading 5" w:uiPriority="9" w:qFormat="1"/>
-    <w:lsdException w:name="heading 6" w:uiPriority="9" w:qFormat="1"/>
-    <w:lsdException w:name="heading 7" w:uiPriority="9" w:qFormat="1"/>
-    <w:lsdException w:name="heading 8" w:uiPriority="9" w:qFormat="1"/>
-    <w:lsdException w:name="heading 9" w:uiPriority="9" w:qFormat="1"/>
-    <w:lsdException w:name="toc 1" w:uiPriority="39"/>
-    <w:lsdException w:name="toc 2" w:uiPriority="39"/>
-    <w:lsdException w:name="toc 3" w:uiPriority="39"/>
-    <w:lsdException w:name="toc 4" w:uiPriority="39"/>
-    <w:lsdException w:name="toc 5" w:uiPriority="39"/>
-    <w:lsdException w:name="toc 6" w:uiPriority="39"/>
-    <w:lsdException w:name="toc 7" w:uiPriority="39"/>
-    <w:lsdException w:name="toc 8" w:uiPriority="39"/>
-    <w:lsdException w:name="toc 9" w:uiPriority="39"/>
-    <w:lsdException w:name="caption" w:uiPriority="35" w:qFormat="1"/>
-    <w:lsdException w:name="Title" w:semiHidden="0" w:uiPriority="10" w:unhideWhenUsed="0" w:qFormat="1"/>
-    <w:lsdException w:name="Default Paragraph Font" w:uiPriority="1"/>
-    <w:lsdException w:name="Subtitle" w:semiHidden="0" w:uiPriority="11" w:unhideWhenUsed="0" w:qFormat="1"/>
-    <w:lsdException w:name="Strong" w:semiHidden="0" w:uiPriority="22" w:unhideWhenUsed="0" w:qFormat="1"/>
-    <w:lsdException w:name="Emphasis" w:semiHidden="0" w:uiPriority="20" w:unhideWhenUsed="0" w:qFormat="1"/>
-    <w:lsdException w:name="Table Grid" w:semiHidden="0" w:uiPriority="59" w:unhideWhenUsed="0"/>
-    <w:lsdException w:name="Placeholder Text" w:unhideWhenUsed="0"/>
-    <w:lsdException w:name="No Spacing" w:semiHidden="0" w:uiPriority="1" w:unhideWhenUsed="0" w:qFormat="1"/>
-    <w:lsdException w:name="Light Shading" w:semiHidden="0" w:uiPriority="60" w:unhideWhenUsed="0"/>
-    <w:lsdException w:name="Light List" w:semiHidden="0" w:uiPriority="61" w:unhideWhenUsed="0"/>
-    <w:lsdException w:name="Light Grid" w:semiHidden="0" w:uiPriority="62" w:unhideWhenUsed="0"/>
-    <w:lsdException w:name="Medium Shading 1" w:semiHidden="0" w:uiPriority="63" w:unhideWhenUsed="0"/>
-    <w:lsdException w:name="Medium Shading 2" w:semiHidden="0" w:uiPriority="64" w:unhideWhenUsed="0"/>
-    <w:lsdException w:name="Medium List 1" w:semiHidden="0" w:uiPriority="65" w:unhideWhenUsed="0"/>
-    <w:lsdException w:name="Medium List 2" w:semiHidden="0" w:uiPriority="66" w:unhideWhenUsed="0"/>
-    <w:lsdException w:name="Medium Grid 1" w:semiHidden="0" w:uiPriority="67" w:unhideWhenUsed="0"/>
-    <w:lsdException w:name="Medium Grid 2" w:semiHidden="0" w:uiPriority="68" w:unhideWhenUsed="0"/>
-    <w:lsdException w:name="Medium Grid 3" w:semiHidden="0" w:uiPriority="69" w:unhideWhenUsed="0"/>
-    <w:lsdException w:name="Dark List" w:semiHidden="0" w:uiPriority="70" w:unhideWhenUsed="0"/>
-    <w:lsdException w:name="Colorful Shading" w:semiHidden="0" w:uiPriority="71" w:unhideWhenUsed="0"/>
-    <w:lsdException w:name="Colorful List" w:semiHidden="0" w:uiPriority="72" w:unhideWhenUsed="0"/>
-    <w:lsdException w:name="Colorful Grid" w:semiHidden="0" w:uiPriority="73" w:unhideWhenUsed="0"/>
-    <w:lsdException w:name="Light Shading Accent 1" w:semiHidden="0" w:uiPriority="60" w:unhideWhenUsed="0"/>
-    <w:lsdException w:name="Light List Accent 1" w:semiHidden="0" w:uiPriority="61" w:unhideWhenUsed="0"/>
-    <w:lsdException w:name="Light Grid Accent 1" w:semiHidden="0" w:uiPriority="62" w:unhideWhenUsed="0"/>
-    <w:lsdException w:name="Medium Shading 1 Accent 1" w:semiHidden="0" w:uiPriority="63" w:unhideWhenUsed="0"/>
-    <w:lsdException w:name="Medium Shading 2 Accent 1" w:semiHidden="0" w:uiPriority="64" w:unhideWhenUsed="0"/>
-    <w:lsdException w:name="Medium List 1 Accent 1" w:semiHidden="0" w:uiPriority="65" w:unhideWhenUsed="0"/>
-    <w:lsdException w:name="Revision" w:unhideWhenUsed="0"/>
-    <w:lsdException w:name="List Paragraph" w:semiHidden="0" w:uiPriority="34" w:unhideWhenUsed="0" w:qFormat="1"/>
-    <w:lsdException w:name="Quote" w:semiHidden="0" w:uiPriority="29" w:unhideWhenUsed="0" w:qFormat="1"/>
-    <w:lsdException w:name="Intense Quote" w:semiHidden="0" w:uiPriority="30" w:unhideWhenUsed="0" w:qFormat="1"/>
-    <w:lsdException w:name="Medium List 2 Accent 1" w:semiHidden="0" w:uiPriority="66" w:unhideWhenUsed="0"/>
-    <w:lsdException w:name="Medium Grid 1 Accent 1" w:semiHidden="0" w:uiPriority="67" w:unhideWhenUsed="0"/>
-    <w:lsdException w:name="Medium Grid 2 Accent 1" w:semiHidden="0" w:uiPriority="68" w:unhideWhenUsed="0"/>
-    <w:lsdException w:name="Medium Grid 3 Accent 1" w:semiHidden="0" w:uiPriority="69" w:unhideWhenUsed="0"/>
-    <w:lsdException w:name="Dark List Accent 1" w:semiHidden="0" w:uiPriority="70" w:unhideWhenUsed="0"/>
-    <w:lsdException w:name="Colorful Shading Accent 1" w:semiHidden="0" w:uiPriority="71" w:unhideWhenUsed="0"/>
-    <w:lsdException w:name="Colorful List Accent 1" w:semiHidden="0" w:uiPriority="72" w:unhideWhenUsed="0"/>
-    <w:lsdException w:name="Colorful Grid Accent 1" w:semiHidden="0" w:uiPriority="73" w:unhideWhenUsed="0"/>
-    <w:lsdException w:name="Light Shading Accent 2" w:semiHidden="0" w:uiPriority="60" w:unhideWhenUsed="0"/>
-    <w:lsdException w:name="Light List Accent 2" w:semiHidden="0" w:uiPriority="61" w:unhideWhenUsed="0"/>
-    <w:lsdException w:name="Light Grid Accent 2" w:semiHidden="0" w:uiPriority="62" w:unhideWhenUsed="0"/>
-    <w:lsdException w:name="Medium Shading 1 Accent 2" w:semiHidden="0" w:uiPriority="63" w:unhideWhenUsed="0"/>
-    <w:lsdException w:name="Medium Shading 2 Accent 2" w:semiHidden="0" w:uiPriority="64" w:unhideWhenUsed="0"/>
-    <w:lsdException w:name="Medium List 1 Accent 2" w:semiHidden="0" w:uiPriority="65" w:unhideWhenUsed="0"/>
-    <w:lsdException w:name="Medium List 2 Accent 2" w:semiHidden="0" w:uiPriority="66" w:unhideWhenUsed="0"/>
-    <w:lsdException w:name="Medium Grid 1 Accent 2" w:semiHidden="0" w:uiPriority="67" w:unhideWhenUsed="0"/>
-    <w:lsdException w:name="Medium Grid 2 Accent 2" w:semiHidden="0" w:uiPriority="68" w:unhideWhenUsed="0"/>
-    <w:lsdException w:name="Medium Grid 3 Accent 2" w:semiHidden="0" w:uiPriority="69" w:unhideWhenUsed="0"/>
-    <w:lsdException w:name="Dark List Accent 2" w:semiHidden="0" w:uiPriority="70" w:unhideWhenUsed="0"/>
-    <w:lsdException w:name="Colorful Shading Accent 2" w:semiHidden="0" w:uiPriority="71" w:unhideWhenUsed="0"/>
-    <w:lsdException w:name="Colorful List Accent 2" w:semiHidden="0" w:uiPriority="72" w:unhideWhenUsed="0"/>
-    <w:lsdException w:name="Colorful Grid Accent 2" w:semiHidden="0" w:uiPriority="73" w:unhideWhenUsed="0"/>
-    <w:lsdException w:name="Light Shading Accent 3" w:semiHidden="0" w:uiPriority="60" w:unhideWhenUsed="0"/>
-    <w:lsdException w:name="Light List Accent 3" w:semiHidden="0" w:uiPriority="61" w:unhideWhenUsed="0"/>
-    <w:lsdException w:name="Light Grid Accent 3" w:semiHidden="0" w:uiPriority="62" w:unhideWhenUsed="0"/>
-    <w:lsdException w:name="Medium Shading 1 Accent 3" w:semiHidden="0" w:uiPriority="63" w:unhideWhenUsed="0"/>
-    <w:lsdException w:name="Medium Shading 2 Accent 3" w:semiHidden="0" w:uiPriority="64" w:unhideWhenUsed="0"/>
-    <w:lsdException w:name="Medium List 1 Accent 3" w:semiHidden="0" w:uiPriority="65" w:unhideWhenUsed="0"/>
-    <w:lsdException w:name="Medium List 2 Accent 3" w:semiHidden="0" w:uiPriority="66" w:unhideWhenUsed="0"/>
-    <w:lsdException w:name="Medium Grid 1 Accent 3" w:semiHidden="0" w:uiPriority="67" w:unhideWhenUsed="0"/>
-    <w:lsdException w:name="Medium Grid 2 Accent 3" w:semiHidden="0" w:uiPriority="68" w:unhideWhenUsed="0"/>
-    <w:lsdException w:name="Medium Grid 3 Accent 3" w:semiHidden="0" w:uiPriority="69" w:unhideWhenUsed="0"/>
-    <w:lsdException w:name="Dark List Accent 3" w:semiHidden="0" w:uiPriority="70" w:unhideWhenUsed="0"/>
-    <w:lsdException w:name="Colorful Shading Accent 3" w:semiHidden="0" w:uiPriority="71" w:unhideWhenUsed="0"/>
-    <w:lsdException w:name="Colorful List Accent 3" w:semiHidden="0" w:uiPriority="72" w:unhideWhenUsed="0"/>
-    <w:lsdException w:name="Colorful Grid Accent 3" w:semiHidden="0" w:uiPriority="73" w:unhideWhenUsed="0"/>
-    <w:lsdException w:name="Light Shading Accent 4" w:semiHidden="0" w:uiPriority="60" w:unhideWhenUsed="0"/>
-    <w:lsdException w:name="Light List Accent 4" w:semiHidden="0" w:uiPriority="61" w:unhideWhenUsed="0"/>
-    <w:lsdException w:name="Light Grid Accent 4" w:semiHidden="0" w:uiPriority="62" w:unhideWhenUsed="0"/>
-    <w:lsdException w:name="Medium Shading 1 Accent 4" w:semiHidden="0" w:uiPriority="63" w:unhideWhenUsed="0"/>
-    <w:lsdException w:name="Medium Shading 2 Accent 4" w:semiHidden="0" w:uiPriority="64" w:unhideWhenUsed="0"/>
-    <w:lsdException w:name="Medium List 1 Accent 4" w:semiHidden="0" w:uiPriority="65" w:unhideWhenUsed="0"/>
-    <w:lsdException w:name="Medium List 2 Accent 4" w:semiHidden="0" w:uiPriority="66" w:unhideWhenUsed="0"/>
-    <w:lsdException w:name="Medium Grid 1 Accent 4" w:semiHidden="0" w:uiPriority="67" w:unhideWhenUsed="0"/>
-    <w:lsdException w:name="Medium Grid 2 Accent 4" w:semiHidden="0" w:uiPriority="68" w:unhideWhenUsed="0"/>
-    <w:lsdException w:name="Medium Grid 3 Accent 4" w:semiHidden="0" w:uiPriority="69" w:unhideWhenUsed="0"/>
-    <w:lsdException w:name="Dark List Accent 4" w:semiHidden="0" w:uiPriority="70" w:unhideWhenUsed="0"/>
-    <w:lsdException w:name="Colorful Shading Accent 4" w:semiHidden="0" w:uiPriority="71" w:unhideWhenUsed="0"/>
-    <w:lsdException w:name="Colorful List Accent 4" w:semiHidden="0" w:uiPriority="72" w:unhideWhenUsed="0"/>
-    <w:lsdException w:name="Colorful Grid Accent 4" w:semiHidden="0" w:uiPriority="73" w:unhideWhenUsed="0"/>
-    <w:lsdException w:name="Light Shading Accent 5" w:semiHidden="0" w:uiPriority="60" w:unhideWhenUsed="0"/>
-    <w:lsdException w:name="Light List Accent 5" w:semiHidden="0" w:uiPriority="61" w:unhideWhenUsed="0"/>
-    <w:lsdException w:name="Light Grid Accent 5" w:semiHidden="0" w:uiPriority="62" w:unhideWhenUsed="0"/>
-    <w:lsdException w:name="Medium Shading 1 Accent 5" w:semiHidden="0" w:uiPriority="63" w:unhideWhenUsed="0"/>
-    <w:lsdException w:name="Medium Shading 2 Accent 5" w:semiHidden="0" w:uiPriority="64" w:unhideWhenUsed="0"/>
-    <w:lsdException w:name="Medium List 1 Accent 5" w:semiHidden="0" w:uiPriority="65" w:unhideWhenUsed="0"/>
-    <w:lsdException w:name="Medium List 2 Accent 5" w:semiHidden="0" w:uiPriority="66" w:unhideWhenUsed="0"/>
-    <w:lsdException w:name="Medium Grid 1 Accent 5" w:semiHidden="0" w:uiPriority="67" w:unhideWhenUsed="0"/>
-    <w:lsdException w:name="Medium Grid 2 Accent 5" w:semiHidden="0" w:uiPriority="68" w:unhideWhenUsed="0"/>
-    <w:lsdException w:name="Medium Grid 3 Accent 5" w:semiHidden="0" w:uiPriority="69" w:unhideWhenUsed="0"/>
-    <w:lsdException w:name="Dark List Accent 5" w:semiHidden="0" w:uiPriority="70" w:unhideWhenUsed="0"/>
-    <w:lsdException w:name="Colorful Shading Accent 5" w:semiHidden="0" w:uiPriority="71" w:unhideWhenUsed="0"/>
-    <w:lsdException w:name="Colorful List Accent 5" w:semiHidden="0" w:uiPriority="72" w:unhideWhenUsed="0"/>
-    <w:lsdException w:name="Colorful Grid Accent 5" w:semiHidden="0" w:uiPriority="73" w:unhideWhenUsed="0"/>
-    <w:lsdException w:name="Light Shading Accent 6" w:semiHidden="0" w:uiPriority="60" w:unhideWhenUsed="0"/>
-    <w:lsdException w:name="Light List Accent 6" w:semiHidden="0" w:uiPriority="61" w:unhideWhenUsed="0"/>
-    <w:lsdException w:name="Light Grid Accent 6" w:semiHidden="0" w:uiPriority="62" w:unhideWhenUsed="0"/>
-    <w:lsdException w:name="Medium Shading 1 Accent 6" w:semiHidden="0" w:uiPriority="63" w:unhideWhenUsed="0"/>
-    <w:lsdException w:name="Medium Shading 2 Accent 6" w:semiHidden="0" w:uiPriority="64" w:unhideWhenUsed="0"/>
-    <w:lsdException w:name="Medium List 1 Accent 6" w:semiHidden="0" w:uiPriority="65" w:unhideWhenUsed="0"/>
-    <w:lsdException w:name="Medium List 2 Accent 6" w:semiHidden="0" w:uiPriority="66" w:unhideWhenUsed="0"/>
-    <w:lsdException w:name="Medium Grid 1 Accent 6" w:semiHidden="0" w:uiPriority="67" w:unhideWhenUsed="0"/>
-    <w:lsdException w:name="Medium Grid 2 Accent 6" w:semiHidden="0" w:uiPriority="68" w:unhideWhenUsed="0"/>
-    <w:lsdException w:name="Medium Grid 3 Accent 6" w:semiHidden="0" w:uiPriority="69" w:unhideWhenUsed="0"/>
-    <w:lsdException w:name="Dark List Accent 6" w:semiHidden="0" w:uiPriority="70" w:unhideWhenUsed="0"/>
-    <w:lsdException w:name="Colorful Shading Accent 6" w:semiHidden="0" w:uiPriority="71" w:unhideWhenUsed="0"/>
-    <w:lsdException w:name="Colorful List Accent 6" w:semiHidden="0" w:uiPriority="72" w:unhideWhenUsed="0"/>
-    <w:lsdException w:name="Colorful Grid Accent 6" w:semiHidden="0" w:uiPriority="73" w:unhideWhenUsed="0"/>
-    <w:lsdException w:name="Subtle Emphasis" w:semiHidden="0" w:uiPriority="19" w:unhideWhenUsed="0" w:qFormat="1"/>
-    <w:lsdException w:name="Intense Emphasis" w:semiHidden="0" w:uiPriority="21" w:unhideWhenUsed="0" w:qFormat="1"/>
-    <w:lsdException w:name="Subtle Reference" w:semiHidden="0" w:uiPriority="31" w:unhideWhenUsed="0" w:qFormat="1"/>
-    <w:lsdException w:name="Intense Reference" w:semiHidden="0" w:uiPriority="32" w:unhideWhenUsed="0" w:qFormat="1"/>
-    <w:lsdException w:name="Book Title" w:semiHidden="0" w:uiPriority="33" w:unhideWhenUsed="0" w:qFormat="1"/>
-    <w:lsdException w:name="Bibliography" w:uiPriority="37"/>
-    <w:lsdException w:name="TOC Heading" w:uiPriority="39" w:qFormat="1"/>
+  <w:latentStyles w:defLockedState="0" w:defUIPriority="99" w:defSemiHidden="0" w:defUnhideWhenUsed="0" w:defQFormat="0" w:count="376">
+    <w:lsdException w:name="Normal" w:uiPriority="0" w:qFormat="1"/>
+    <w:lsdException w:name="heading 1" w:uiPriority="9" w:qFormat="1"/>
+    <w:lsdException w:name="heading 2" w:semiHidden="1" w:uiPriority="9" w:unhideWhenUsed="1" w:qFormat="1"/>
+    <w:lsdException w:name="heading 3" w:semiHidden="1" w:uiPriority="9" w:unhideWhenUsed="1" w:qFormat="1"/>
+    <w:lsdException w:name="heading 4" w:semiHidden="1" w:uiPriority="9" w:unhideWhenUsed="1" w:qFormat="1"/>
+    <w:lsdException w:name="heading 5" w:semiHidden="1" w:uiPriority="9" w:unhideWhenUsed="1" w:qFormat="1"/>
+    <w:lsdException w:name="heading 6" w:semiHidden="1" w:uiPriority="9" w:unhideWhenUsed="1" w:qFormat="1"/>
+    <w:lsdException w:name="heading 7" w:semiHidden="1" w:uiPriority="9" w:unhideWhenUsed="1" w:qFormat="1"/>
+    <w:lsdException w:name="heading 8" w:semiHidden="1" w:uiPriority="9" w:unhideWhenUsed="1" w:qFormat="1"/>
+    <w:lsdException w:name="heading 9" w:semiHidden="1" w:uiPriority="9" w:unhideWhenUsed="1" w:qFormat="1"/>
+    <w:lsdException w:name="index 1" w:semiHidden="1" w:unhideWhenUsed="1"/>
+    <w:lsdException w:name="index 2" w:semiHidden="1" w:unhideWhenUsed="1"/>
+    <w:lsdException w:name="index 3" w:semiHidden="1" w:unhideWhenUsed="1"/>
+    <w:lsdException w:name="index 4" w:semiHidden="1" w:unhideWhenUsed="1"/>
+    <w:lsdException w:name="index 5" w:semiHidden="1" w:unhideWhenUsed="1"/>
+    <w:lsdException w:name="index 6" w:semiHidden="1" w:unhideWhenUsed="1"/>
+    <w:lsdException w:name="index 7" w:semiHidden="1" w:unhideWhenUsed="1"/>
+    <w:lsdException w:name="index 8" w:semiHidden="1" w:unhideWhenUsed="1"/>
+    <w:lsdException w:name="index 9" w:semiHidden="1" w:unhideWhenUsed="1"/>
+    <w:lsdException w:name="toc 1" w:semiHidden="1" w:uiPriority="39" w:unhideWhenUsed="1"/>
+    <w:lsdException w:name="toc 2" w:semiHidden="1" w:uiPriority="39" w:unhideWhenUsed="1"/>
+    <w:lsdException w:name="toc 3" w:semiHidden="1" w:uiPriority="39" w:unhideWhenUsed="1"/>
+    <w:lsdException w:name="toc 4" w:semiHidden="1" w:uiPriority="39" w:unhideWhenUsed="1"/>
+    <w:lsdException w:name="toc 5" w:semiHidden="1" w:uiPriority="39" w:unhideWhenUsed="1"/>
+    <w:lsdException w:name="toc 6" w:semiHidden="1" w:uiPriority="39" w:unhideWhenUsed="1"/>
+    <w:lsdException w:name="toc 7" w:semiHidden="1" w:uiPriority="39" w:unhideWhenUsed="1"/>
+    <w:lsdException w:name="toc 8" w:semiHidden="1" w:uiPriority="39" w:unhideWhenUsed="1"/>
+    <w:lsdException w:name="toc 9" w:semiHidden="1" w:uiPriority="39" w:unhideWhenUsed="1"/>
+    <w:lsdException w:name="Normal Indent" w:semiHidden="1" w:unhideWhenUsed="1"/>
+    <w:lsdException w:name="footnote text" w:semiHidden="1" w:unhideWhenUsed="1"/>
+    <w:lsdException w:name="annotation text" w:semiHidden="1" w:unhideWhenUsed="1"/>
+    <w:lsdException w:name="header" w:semiHidden="1" w:unhideWhenUsed="1"/>
+    <w:lsdException w:name="footer" w:semiHidden="1" w:unhideWhenUsed="1"/>
+    <w:lsdException w:name="index heading" w:semiHidden="1" w:unhideWhenUsed="1"/>
+    <w:lsdException w:name="caption" w:semiHidden="1" w:uiPriority="35" w:unhideWhenUsed="1" w:qFormat="1"/>
+    <w:lsdException w:name="table of figures" w:semiHidden="1" w:unhideWhenUsed="1"/>
+    <w:lsdException w:name="envelope address" w:semiHidden="1" w:unhideWhenUsed="1"/>
+    <w:lsdException w:name="envelope return" w:semiHidden="1" w:unhideWhenUsed="1"/>
+    <w:lsdException w:name="footnote reference" w:semiHidden="1" w:unhideWhenUsed="1"/>
+    <w:lsdException w:name="annotation reference" w:semiHidden="1" w:unhideWhenUsed="1"/>
+    <w:lsdException w:name="line number" w:semiHidden="1" w:unhideWhenUsed="1"/>
+    <w:lsdException w:name="page number" w:semiHidden="1" w:unhideWhenUsed="1"/>
+    <w:lsdException w:name="endnote reference" w:semiHidden="1" w:unhideWhenUsed="1"/>
+    <w:lsdException w:name="endnote text" w:semiHidden="1" w:unhideWhenUsed="1"/>
+    <w:lsdException w:name="table of authorities" w:semiHidden="1" w:unhideWhenUsed="1"/>
+    <w:lsdException w:name="macro" w:semiHidden="1" w:unhideWhenUsed="1"/>
+    <w:lsdException w:name="toa heading" w:semiHidden="1" w:unhideWhenUsed="1"/>
+    <w:lsdException w:name="List" w:semiHidden="1" w:unhideWhenUsed="1"/>
+    <w:lsdException w:name="List Bullet" w:semiHidden="1" w:unhideWhenUsed="1"/>
+    <w:lsdException w:name="List Number" w:semiHidden="1" w:unhideWhenUsed="1"/>
+    <w:lsdException w:name="List 2" w:semiHidden="1" w:unhideWhenUsed="1"/>
+    <w:lsdException w:name="List 3" w:semiHidden="1" w:unhideWhenUsed="1"/>
+    <w:lsdException w:name="List 4" w:semiHidden="1" w:unhideWhenUsed="1"/>
+    <w:lsdException w:name="List 5" w:semiHidden="1" w:unhideWhenUsed="1"/>
+    <w:lsdException w:name="List Bullet 2" w:semiHidden="1" w:unhideWhenUsed="1"/>
+    <w:lsdException w:name="List Bullet 3" w:semiHidden="1" w:unhideWhenUsed="1"/>
+    <w:lsdException w:name="List Bullet 4" w:semiHidden="1" w:unhideWhenUsed="1"/>
+    <w:lsdException w:name="List Bullet 5" w:semiHidden="1" w:unhideWhenUsed="1"/>
+    <w:lsdException w:name="List Number 2" w:semiHidden="1" w:unhideWhenUsed="1"/>
+    <w:lsdException w:name="List Number 3" w:semiHidden="1" w:unhideWhenUsed="1"/>
+    <w:lsdException w:name="List Number 4" w:semiHidden="1" w:unhideWhenUsed="1"/>
+    <w:lsdException w:name="List Number 5" w:semiHidden="1" w:unhideWhenUsed="1"/>
+    <w:lsdException w:name="Title" w:uiPriority="10" w:qFormat="1"/>
+    <w:lsdException w:name="Closing" w:semiHidden="1" w:unhideWhenUsed="1"/>
+    <w:lsdException w:name="Signature" w:semiHidden="1" w:unhideWhenUsed="1"/>
+    <w:lsdException w:name="Default Paragraph Font" w:semiHidden="1" w:uiPriority="1" w:unhideWhenUsed="1"/>
+    <w:lsdException w:name="Body Text" w:semiHidden="1" w:unhideWhenUsed="1"/>
+    <w:lsdException w:name="Body Text Indent" w:semiHidden="1" w:unhideWhenUsed="1"/>
+    <w:lsdException w:name="List Continue" w:semiHidden="1" w:unhideWhenUsed="1"/>
+    <w:lsdException w:name="List Continue 2" w:semiHidden="1" w:unhideWhenUsed="1"/>
+    <w:lsdException w:name="List Continue 3" w:semiHidden="1" w:unhideWhenUsed="1"/>
+    <w:lsdException w:name="List Continue 4" w:semiHidden="1" w:unhideWhenUsed="1"/>
+    <w:lsdException w:name="List Continue 5" w:semiHidden="1" w:unhideWhenUsed="1"/>
+    <w:lsdException w:name="Message Header" w:semiHidden="1" w:unhideWhenUsed="1"/>
+    <w:lsdException w:name="Subtitle" w:uiPriority="11" w:qFormat="1"/>
+    <w:lsdException w:name="Salutation" w:semiHidden="1" w:unhideWhenUsed="1"/>
+    <w:lsdException w:name="Date" w:semiHidden="1" w:unhideWhenUsed="1"/>
+    <w:lsdException w:name="Body Text First Indent" w:semiHidden="1" w:unhideWhenUsed="1"/>
+    <w:lsdException w:name="Body Text First Indent 2" w:semiHidden="1" w:unhideWhenUsed="1"/>
+    <w:lsdException w:name="Note Heading" w:semiHidden="1" w:unhideWhenUsed="1"/>
+    <w:lsdException w:name="Body Text 2" w:semiHidden="1" w:unhideWhenUsed="1"/>
+    <w:lsdException w:name="Body Text 3" w:semiHidden="1" w:unhideWhenUsed="1"/>
+    <w:lsdException w:name="Body Text Indent 2" w:semiHidden="1" w:unhideWhenUsed="1"/>
+    <w:lsdException w:name="Body Text Indent 3" w:semiHidden="1" w:unhideWhenUsed="1"/>
+    <w:lsdException w:name="Block Text" w:semiHidden="1" w:unhideWhenUsed="1"/>
+    <w:lsdException w:name="Hyperlink" w:semiHidden="1" w:unhideWhenUsed="1"/>
+    <w:lsdException w:name="FollowedHyperlink" w:semiHidden="1" w:unhideWhenUsed="1"/>
+    <w:lsdException w:name="Strong" w:uiPriority="22" w:qFormat="1"/>
+    <w:lsdException w:name="Emphasis" w:uiPriority="20" w:qFormat="1"/>
+    <w:lsdException w:name="Document Map" w:semiHidden="1" w:unhideWhenUsed="1"/>
+    <w:lsdException w:name="Plain Text" w:semiHidden="1" w:unhideWhenUsed="1"/>
+    <w:lsdException w:name="E-mail Signature" w:semiHidden="1" w:unhideWhenUsed="1"/>
+    <w:lsdException w:name="HTML Top of Form" w:semiHidden="1" w:unhideWhenUsed="1"/>
+    <w:lsdException w:name="HTML Bottom of Form" w:semiHidden="1" w:unhideWhenUsed="1"/>
+    <w:lsdException w:name="Normal (Web)" w:semiHidden="1" w:unhideWhenUsed="1"/>
+    <w:lsdException w:name="HTML Acronym" w:semiHidden="1" w:unhideWhenUsed="1"/>
+    <w:lsdException w:name="HTML Address" w:semiHidden="1" w:unhideWhenUsed="1"/>
+    <w:lsdException w:name="HTML Cite" w:semiHidden="1" w:unhideWhenUsed="1"/>
+    <w:lsdException w:name="HTML Code" w:semiHidden="1" w:unhideWhenUsed="1"/>
+    <w:lsdException w:name="HTML Definition" w:semiHidden="1" w:unhideWhenUsed="1"/>
+    <w:lsdException w:name="HTML Keyboard" w:semiHidden="1" w:unhideWhenUsed="1"/>
+    <w:lsdException w:name="HTML Preformatted" w:semiHidden="1" w:unhideWhenUsed="1"/>
+    <w:lsdException w:name="HTML Sample" w:semiHidden="1" w:unhideWhenUsed="1"/>
+    <w:lsdException w:name="HTML Typewriter" w:semiHidden="1" w:unhideWhenUsed="1"/>
+    <w:lsdException w:name="HTML Variable" w:semiHidden="1" w:unhideWhenUsed="1"/>
+    <w:lsdException w:name="Normal Table" w:semiHidden="1" w:unhideWhenUsed="1"/>
+    <w:lsdException w:name="annotation subject" w:semiHidden="1" w:unhideWhenUsed="1"/>
+    <w:lsdException w:name="No List" w:semiHidden="1" w:unhideWhenUsed="1"/>
+    <w:lsdException w:name="Outline List 1" w:semiHidden="1" w:unhideWhenUsed="1"/>
+    <w:lsdException w:name="Outline List 2" w:semiHidden="1" w:unhideWhenUsed="1"/>
+    <w:lsdException w:name="Outline List 3" w:semiHidden="1" w:unhideWhenUsed="1"/>
+    <w:lsdException w:name="Table Simple 1" w:semiHidden="1" w:unhideWhenUsed="1"/>
+    <w:lsdException w:name="Table Simple 2" w:semiHidden="1" w:unhideWhenUsed="1"/>
+    <w:lsdException w:name="Table Simple 3" w:semiHidden="1" w:unhideWhenUsed="1"/>
+    <w:lsdException w:name="Table Classic 1" w:semiHidden="1" w:unhideWhenUsed="1"/>
+    <w:lsdException w:name="Table Classic 2" w:semiHidden="1" w:unhideWhenUsed="1"/>
+    <w:lsdException w:name="Table Classic 3" w:semiHidden="1" w:unhideWhenUsed="1"/>
+    <w:lsdException w:name="Table Classic 4" w:semiHidden="1" w:unhideWhenUsed="1"/>
+    <w:lsdException w:name="Table Colorful 1" w:semiHidden="1" w:unhideWhenUsed="1"/>
+    <w:lsdException w:name="Table Colorful 2" w:semiHidden="1" w:unhideWhenUsed="1"/>
+    <w:lsdException w:name="Table Colorful 3" w:semiHidden="1" w:unhideWhenUsed="1"/>
+    <w:lsdException w:name="Table Columns 1" w:semiHidden="1" w:unhideWhenUsed="1"/>
+    <w:lsdException w:name="Table Columns 2" w:semiHidden="1" w:unhideWhenUsed="1"/>
+    <w:lsdException w:name="Table Columns 3" w:semiHidden="1" w:unhideWhenUsed="1"/>
+    <w:lsdException w:name="Table Columns 4" w:semiHidden="1" w:unhideWhenUsed="1"/>
+    <w:lsdException w:name="Table Columns 5" w:semiHidden="1" w:unhideWhenUsed="1"/>
+    <w:lsdException w:name="Table Grid 1" w:semiHidden="1" w:unhideWhenUsed="1"/>
+    <w:lsdException w:name="Table Grid 2" w:semiHidden="1" w:unhideWhenUsed="1"/>
+    <w:lsdException w:name="Table Grid 3" w:semiHidden="1" w:unhideWhenUsed="1"/>
+    <w:lsdException w:name="Table Grid 4" w:semiHidden="1" w:unhideWhenUsed="1"/>
+    <w:lsdException w:name="Table Grid 5" w:semiHidden="1" w:unhideWhenUsed="1"/>
+    <w:lsdException w:name="Table Grid 6" w:semiHidden="1" w:unhideWhenUsed="1"/>
+    <w:lsdException w:name="Table Grid 7" w:semiHidden="1" w:unhideWhenUsed="1"/>
+    <w:lsdException w:name="Table Grid 8" w:semiHidden="1" w:unhideWhenUsed="1"/>
+    <w:lsdException w:name="Table List 1" w:semiHidden="1" w:unhideWhenUsed="1"/>
+    <w:lsdException w:name="Table List 2" w:semiHidden="1" w:unhideWhenUsed="1"/>
+    <w:lsdException w:name="Table List 3" w:semiHidden="1" w:unhideWhenUsed="1"/>
+    <w:lsdException w:name="Table List 4" w:semiHidden="1" w:unhideWhenUsed="1"/>
+    <w:lsdException w:name="Table List 5" w:semiHidden="1" w:unhideWhenUsed="1"/>
+    <w:lsdException w:name="Table List 6" w:semiHidden="1" w:unhideWhenUsed="1"/>
+    <w:lsdException w:name="Table List 7" w:semiHidden="1" w:unhideWhenUsed="1"/>
+    <w:lsdException w:name="Table List 8" w:semiHidden="1" w:unhideWhenUsed="1"/>
+    <w:lsdException w:name="Table 3D effects 1" w:semiHidden="1" w:unhideWhenUsed="1"/>
+    <w:lsdException w:name="Table 3D effects 2" w:semiHidden="1" w:unhideWhenUsed="1"/>
+    <w:lsdException w:name="Table 3D effects 3" w:semiHidden="1" w:unhideWhenUsed="1"/>
+    <w:lsdException w:name="Table Contemporary" w:semiHidden="1" w:unhideWhenUsed="1"/>
+    <w:lsdException w:name="Table Elegant" w:semiHidden="1" w:unhideWhenUsed="1"/>
+    <w:lsdException w:name="Table Professional" w:semiHidden="1" w:unhideWhenUsed="1"/>
+    <w:lsdException w:name="Table Subtle 1" w:semiHidden="1" w:unhideWhenUsed="1"/>
+    <w:lsdException w:name="Table Subtle 2" w:semiHidden="1" w:unhideWhenUsed="1"/>
+    <w:lsdException w:name="Table Web 1" w:semiHidden="1" w:unhideWhenUsed="1"/>
+    <w:lsdException w:name="Table Web 2" w:semiHidden="1" w:unhideWhenUsed="1"/>
+    <w:lsdException w:name="Table Web 3" w:semiHidden="1" w:unhideWhenUsed="1"/>
+    <w:lsdException w:name="Balloon Text" w:semiHidden="1" w:unhideWhenUsed="1"/>
+    <w:lsdException w:name="Table Grid" w:uiPriority="59"/>
+    <w:lsdException w:name="Table Theme" w:semiHidden="1" w:unhideWhenUsed="1"/>
+    <w:lsdException w:name="Placeholder Text" w:semiHidden="1"/>
+    <w:lsdException w:name="No Spacing" w:uiPriority="1" w:qFormat="1"/>
+    <w:lsdException w:name="Light Shading" w:uiPriority="60"/>
+    <w:lsdException w:name="Light List" w:uiPriority="61"/>
+    <w:lsdException w:name="Light Grid" w:uiPriority="62"/>
+    <w:lsdException w:name="Medium Shading 1" w:uiPriority="63"/>
+    <w:lsdException w:name="Medium Shading 2" w:uiPriority="64"/>
+    <w:lsdException w:name="Medium List 1" w:uiPriority="65"/>
+    <w:lsdException w:name="Medium List 2" w:uiPriority="66"/>
+    <w:lsdException w:name="Medium Grid 1" w:uiPriority="67"/>
+    <w:lsdException w:name="Medium Grid 2" w:uiPriority="68"/>
+    <w:lsdException w:name="Medium Grid 3" w:uiPriority="69"/>
+    <w:lsdException w:name="Dark List" w:uiPriority="70"/>
+    <w:lsdException w:name="Colorful Shading" w:uiPriority="71"/>
+    <w:lsdException w:name="Colorful List" w:uiPriority="72"/>
+    <w:lsdException w:name="Colorful Grid" w:uiPriority="73"/>
+    <w:lsdException w:name="Light Shading Accent 1" w:uiPriority="60"/>
+    <w:lsdException w:name="Light List Accent 1" w:uiPriority="61"/>
+    <w:lsdException w:name="Light Grid Accent 1" w:uiPriority="62"/>
+    <w:lsdException w:name="Medium Shading 1 Accent 1" w:uiPriority="63"/>
+    <w:lsdException w:name="Medium Shading 2 Accent 1" w:uiPriority="64"/>
+    <w:lsdException w:name="Medium List 1 Accent 1" w:uiPriority="65"/>
+    <w:lsdException w:name="Revision" w:semiHidden="1"/>
+    <w:lsdException w:name="List Paragraph" w:uiPriority="34" w:qFormat="1"/>
+    <w:lsdException w:name="Quote" w:uiPriority="29" w:qFormat="1"/>
+    <w:lsdException w:name="Intense Quote" w:uiPriority="30" w:qFormat="1"/>
+    <w:lsdException w:name="Medium List 2 Accent 1" w:uiPriority="66"/>
+    <w:lsdException w:name="Medium Grid 1 Accent 1" w:uiPriority="67"/>
+    <w:lsdException w:name="Medium Grid 2 Accent 1" w:uiPriority="68"/>
+    <w:lsdException w:name="Medium Grid 3 Accent 1" w:uiPriority="69"/>
+    <w:lsdException w:name="Dark List Accent 1" w:uiPriority="70"/>
+    <w:lsdException w:name="Colorful Shading Accent 1" w:uiPriority="71"/>
+    <w:lsdException w:name="Colorful List Accent 1" w:uiPriority="72"/>
+    <w:lsdException w:name="Colorful Grid Accent 1" w:uiPriority="73"/>
+    <w:lsdException w:name="Light Shading Accent 2" w:uiPriority="60"/>
+    <w:lsdException w:name="Light List Accent 2" w:uiPriority="61"/>
+    <w:lsdException w:name="Light Grid Accent 2" w:uiPriority="62"/>
+    <w:lsdException w:name="Medium Shading 1 Accent 2" w:uiPriority="63"/>
+    <w:lsdException w:name="Medium Shading 2 Accent 2" w:uiPriority="64"/>
+    <w:lsdException w:name="Medium List 1 Accent 2" w:uiPriority="65"/>
+    <w:lsdException w:name="Medium List 2 Accent 2" w:uiPriority="66"/>
+    <w:lsdException w:name="Medium Grid 1 Accent 2" w:uiPriority="67"/>
+    <w:lsdException w:name="Medium Grid 2 Accent 2" w:uiPriority="68"/>
+    <w:lsdException w:name="Medium Grid 3 Accent 2" w:uiPriority="69"/>
+    <w:lsdException w:name="Dark List Accent 2" w:uiPriority="70"/>
+    <w:lsdException w:name="Colorful Shading Accent 2" w:uiPriority="71"/>
+    <w:lsdException w:name="Colorful List Accent 2" w:uiPriority="72"/>
+    <w:lsdException w:name="Colorful Grid Accent 2" w:uiPriority="73"/>
+    <w:lsdException w:name="Light Shading Accent 3" w:uiPriority="60"/>
+    <w:lsdException w:name="Light List Accent 3" w:uiPriority="61"/>
+    <w:lsdException w:name="Light Grid Accent 3" w:uiPriority="62"/>
+    <w:lsdException w:name="Medium Shading 1 Accent 3" w:uiPriority="63"/>
+    <w:lsdException w:name="Medium Shading 2 Accent 3" w:uiPriority="64"/>
+    <w:lsdException w:name="Medium List 1 Accent 3" w:uiPriority="65"/>
+    <w:lsdException w:name="Medium List 2 Accent 3" w:uiPriority="66"/>
+    <w:lsdException w:name="Medium Grid 1 Accent 3" w:uiPriority="67"/>
+    <w:lsdException w:name="Medium Grid 2 Accent 3" w:uiPriority="68"/>
+    <w:lsdException w:name="Medium Grid 3 Accent 3" w:uiPriority="69"/>
+    <w:lsdException w:name="Dark List Accent 3" w:uiPriority="70"/>
+    <w:lsdException w:name="Colorful Shading Accent 3" w:uiPriority="71"/>
+    <w:lsdException w:name="Colorful List Accent 3" w:uiPriority="72"/>
+    <w:lsdException w:name="Colorful Grid Accent 3" w:uiPriority="73"/>
+    <w:lsdException w:name="Light Shading Accent 4" w:uiPriority="60"/>
+    <w:lsdException w:name="Light List Accent 4" w:uiPriority="61"/>
+    <w:lsdException w:name="Light Grid Accent 4" w:uiPriority="62"/>
+    <w:lsdException w:name="Medium Shading 1 Accent 4" w:uiPriority="63"/>
+    <w:lsdException w:name="Medium Shading 2 Accent 4" w:uiPriority="64"/>
+    <w:lsdException w:name="Medium List 1 Accent 4" w:uiPriority="65"/>
+    <w:lsdException w:name="Medium List 2 Accent 4" w:uiPriority="66"/>
+    <w:lsdException w:name="Medium Grid 1 Accent 4" w:uiPriority="67"/>
+    <w:lsdException w:name="Medium Grid 2 Accent 4" w:uiPriority="68"/>
+    <w:lsdException w:name="Medium Grid 3 Accent 4" w:uiPriority="69"/>
+    <w:lsdException w:name="Dark List Accent 4" w:uiPriority="70"/>
+    <w:lsdException w:name="Colorful Shading Accent 4" w:uiPriority="71"/>
+    <w:lsdException w:name="Colorful List Accent 4" w:uiPriority="72"/>
+    <w:lsdException w:name="Colorful Grid Accent 4" w:uiPriority="73"/>
+    <w:lsdException w:name="Light Shading Accent 5" w:uiPriority="60"/>
+    <w:lsdException w:name="Light List Accent 5" w:uiPriority="61"/>
+    <w:lsdException w:name="Light Grid Accent 5" w:uiPriority="62"/>
+    <w:lsdException w:name="Medium Shading 1 Accent 5" w:uiPriority="63"/>
+    <w:lsdException w:name="Medium Shading 2 Accent 5" w:uiPriority="64"/>
+    <w:lsdException w:name="Medium List 1 Accent 5" w:uiPriority="65"/>
+    <w:lsdException w:name="Medium List 2 Accent 5" w:uiPriority="66"/>
+    <w:lsdException w:name="Medium Grid 1 Accent 5" w:uiPriority="67"/>
+    <w:lsdException w:name="Medium Grid 2 Accent 5" w:uiPriority="68"/>
+    <w:lsdException w:name="Medium Grid 3 Accent 5" w:uiPriority="69"/>
+    <w:lsdException w:name="Dark List Accent 5" w:uiPriority="70"/>
+    <w:lsdException w:name="Colorful Shading Accent 5" w:uiPriority="71"/>
+    <w:lsdException w:name="Colorful List Accent 5" w:uiPriority="72"/>
+    <w:lsdException w:name="Colorful Grid Accent 5" w:uiPriority="73"/>
+    <w:lsdException w:name="Light Shading Accent 6" w:uiPriority="60"/>
+    <w:lsdException w:name="Light List Accent 6" w:uiPriority="61"/>
+    <w:lsdException w:name="Light Grid Accent 6" w:uiPriority="62"/>
+    <w:lsdException w:name="Medium Shading 1 Accent 6" w:uiPriority="63"/>
+    <w:lsdException w:name="Medium Shading 2 Accent 6" w:uiPriority="64"/>
+    <w:lsdException w:name="Medium List 1 Accent 6" w:uiPriority="65"/>
+    <w:lsdException w:name="Medium List 2 Accent 6" w:uiPriority="66"/>
+    <w:lsdException w:name="Medium Grid 1 Accent 6" w:uiPriority="67"/>
+    <w:lsdException w:name="Medium Grid 2 Accent 6" w:uiPriority="68"/>
+    <w:lsdException w:name="Medium Grid 3 Accent 6" w:uiPriority="69"/>
+    <w:lsdException w:name="Dark List Accent 6" w:uiPriority="70"/>
+    <w:lsdException w:name="Colorful Shading Accent 6" w:uiPriority="71"/>
+    <w:lsdException w:name="Colorful List Accent 6" w:uiPriority="72"/>
+    <w:lsdException w:name="Colorful Grid Accent 6" w:uiPriority="73"/>
+    <w:lsdException w:name="Subtle Emphasis" w:uiPriority="19" w:qFormat="1"/>
+    <w:lsdException w:name="Intense Emphasis" w:uiPriority="21" w:qFormat="1"/>
+    <w:lsdException w:name="Subtle Reference" w:uiPriority="31" w:qFormat="1"/>
+    <w:lsdException w:name="Intense Reference" w:uiPriority="32" w:qFormat="1"/>
+    <w:lsdException w:name="Book Title" w:uiPriority="33" w:qFormat="1"/>
+    <w:lsdException w:name="Bibliography" w:semiHidden="1" w:uiPriority="37" w:unhideWhenUsed="1"/>
+    <w:lsdException w:name="TOC Heading" w:semiHidden="1" w:uiPriority="39" w:unhideWhenUsed="1" w:qFormat="1"/>
+    <w:lsdException w:name="Plain Table 5" w:semiHidden="1" w:unhideWhenUsed="1"/>
+    <w:lsdException w:name="Grid Table Light" w:semiHidden="1" w:unhideWhenUsed="1"/>
+    <w:lsdException w:name="Grid Table 1 Light" w:semiHidden="1" w:unhideWhenUsed="1"/>
+    <w:lsdException w:name="Grid Table 2" w:semiHidden="1" w:unhideWhenUsed="1"/>
+    <w:lsdException w:name="Grid Table 3" w:semiHidden="1" w:unhideWhenUsed="1"/>
+    <w:lsdException w:name="Grid Table 4" w:uiPriority="49"/>
+    <w:lsdException w:name="Grid Table 5 Dark" w:uiPriority="50"/>
+    <w:lsdException w:name="Grid Table 6 Colorful" w:uiPriority="51"/>
+    <w:lsdException w:name="Grid Table 7 Colorful" w:uiPriority="52"/>
+    <w:lsdException w:name="Grid Table 1 Light Accent 1" w:uiPriority="46"/>
+    <w:lsdException w:name="Grid Table 2 Accent 1" w:uiPriority="47"/>
+    <w:lsdException w:name="Grid Table 3 Accent 1" w:uiPriority="48"/>
+    <w:lsdException w:name="Grid Table 4 Accent 1" w:uiPriority="49"/>
+    <w:lsdException w:name="Grid Table 5 Dark Accent 1" w:uiPriority="50"/>
+    <w:lsdException w:name="Grid Table 6 Colorful Accent 1" w:uiPriority="51"/>
+    <w:lsdException w:name="Grid Table 7 Colorful Accent 1" w:uiPriority="52"/>
+    <w:lsdException w:name="Grid Table 1 Light Accent 2" w:uiPriority="46"/>
+    <w:lsdException w:name="Grid Table 2 Accent 2" w:uiPriority="47"/>
+    <w:lsdException w:name="Grid Table 3 Accent 2" w:uiPriority="48"/>
+    <w:lsdException w:name="Grid Table 4 Accent 2" w:uiPriority="49"/>
+    <w:lsdException w:name="Grid Table 5 Dark Accent 2" w:uiPriority="50"/>
+    <w:lsdException w:name="Grid Table 6 Colorful Accent 2" w:uiPriority="51"/>
+    <w:lsdException w:name="Grid Table 7 Colorful Accent 2" w:uiPriority="52"/>
+    <w:lsdException w:name="Grid Table 1 Light Accent 3" w:uiPriority="46"/>
+    <w:lsdException w:name="Grid Table 2 Accent 3" w:uiPriority="47"/>
+    <w:lsdException w:name="Grid Table 3 Accent 3" w:uiPriority="48"/>
+    <w:lsdException w:name="Grid Table 4 Accent 3" w:uiPriority="49"/>
+    <w:lsdException w:name="Grid Table 5 Dark Accent 3" w:uiPriority="50"/>
+    <w:lsdException w:name="Grid Table 6 Colorful Accent 3" w:uiPriority="51"/>
+    <w:lsdException w:name="Grid Table 7 Colorful Accent 3" w:uiPriority="52"/>
+    <w:lsdException w:name="Grid Table 1 Light Accent 4" w:uiPriority="46"/>
+    <w:lsdException w:name="Grid Table 2 Accent 4" w:uiPriority="47"/>
+    <w:lsdException w:name="Grid Table 3 Accent 4" w:uiPriority="48"/>
+    <w:lsdException w:name="Grid Table 4 Accent 4" w:uiPriority="49"/>
+    <w:lsdException w:name="Grid Table 5 Dark Accent 4" w:uiPriority="50"/>
+    <w:lsdException w:name="Grid Table 6 Colorful Accent 4" w:uiPriority="51"/>
+    <w:lsdException w:name="Grid Table 7 Colorful Accent 4" w:uiPriority="52"/>
+    <w:lsdException w:name="Grid Table 1 Light Accent 5" w:uiPriority="46"/>
+    <w:lsdException w:name="Grid Table 2 Accent 5" w:uiPriority="47"/>
+    <w:lsdException w:name="Grid Table 3 Accent 5" w:uiPriority="48"/>
+    <w:lsdException w:name="Grid Table 4 Accent 5" w:uiPriority="49"/>
+    <w:lsdException w:name="Grid Table 5 Dark Accent 5" w:uiPriority="50"/>
+    <w:lsdException w:name="Grid Table 6 Colorful Accent 5" w:uiPriority="51"/>
+    <w:lsdException w:name="Grid Table 7 Colorful Accent 5" w:uiPriority="52"/>
+    <w:lsdException w:name="Grid Table 1 Light Accent 6" w:uiPriority="46"/>
+    <w:lsdException w:name="Grid Table 2 Accent 6" w:uiPriority="47"/>
+    <w:lsdException w:name="Grid Table 3 Accent 6" w:uiPriority="48"/>
+    <w:lsdException w:name="Grid Table 4 Accent 6" w:uiPriority="49"/>
+    <w:lsdException w:name="Grid Table 5 Dark Accent 6" w:uiPriority="50"/>
+    <w:lsdException w:name="Grid Table 6 Colorful Accent 6" w:uiPriority="51"/>
+    <w:lsdException w:name="Grid Table 7 Colorful Accent 6" w:uiPriority="52"/>
+    <w:lsdException w:name="List Table 1 Light" w:uiPriority="46"/>
+    <w:lsdException w:name="List Table 2" w:uiPriority="47"/>
+    <w:lsdException w:name="List Table 3" w:uiPriority="48"/>
+    <w:lsdException w:name="List Table 4" w:uiPriority="49"/>
+    <w:lsdException w:name="List Table 5 Dark" w:uiPriority="50"/>
+    <w:lsdException w:name="List Table 6 Colorful" w:uiPriority="51"/>
+    <w:lsdException w:name="List Table 7 Colorful" w:uiPriority="52"/>
+    <w:lsdException w:name="List Table 1 Light Accent 1" w:uiPriority="46"/>
+    <w:lsdException w:name="List Table 2 Accent 1" w:uiPriority="47"/>
+    <w:lsdException w:name="List Table 3 Accent 1" w:uiPriority="48"/>
+    <w:lsdException w:name="List Table 4 Accent 1" w:uiPriority="49"/>
+    <w:lsdException w:name="List Table 5 Dark Accent 1" w:uiPriority="50"/>
+    <w:lsdException w:name="List Table 6 Colorful Accent 1" w:uiPriority="51"/>
+    <w:lsdException w:name="List Table 7 Colorful Accent 1" w:uiPriority="52"/>
+    <w:lsdException w:name="List Table 1 Light Accent 2" w:uiPriority="46"/>
+    <w:lsdException w:name="List Table 2 Accent 2" w:uiPriority="47"/>
+    <w:lsdException w:name="List Table 3 Accent 2" w:uiPriority="48"/>
+    <w:lsdException w:name="List Table 4 Accent 2" w:uiPriority="49"/>
+    <w:lsdException w:name="List Table 5 Dark Accent 2" w:uiPriority="50"/>
+    <w:lsdException w:name="List Table 6 Colorful Accent 2" w:uiPriority="51"/>
+    <w:lsdException w:name="List Table 7 Colorful Accent 2" w:uiPriority="52"/>
+    <w:lsdException w:name="List Table 1 Light Accent 3" w:uiPriority="46"/>
+    <w:lsdException w:name="List Table 2 Accent 3" w:uiPriority="47"/>
+    <w:lsdException w:name="List Table 3 Accent 3" w:uiPriority="48"/>
+    <w:lsdException w:name="List Table 4 Accent 3" w:uiPriority="49"/>
+    <w:lsdException w:name="List Table 5 Dark Accent 3" w:uiPriority="50"/>
+    <w:lsdException w:name="List Table 6 Colorful Accent 3" w:uiPriority="51"/>
+    <w:lsdException w:name="List Table 7 Colorful Accent 3" w:uiPriority="52"/>
+    <w:lsdException w:name="List Table 1 Light Accent 4" w:uiPriority="46"/>
+    <w:lsdException w:name="List Table 2 Accent 4" w:uiPriority="47"/>
+    <w:lsdException w:name="List Table 3 Accent 4" w:uiPriority="48"/>
+    <w:lsdException w:name="List Table 4 Accent 4" w:uiPriority="49"/>
+    <w:lsdException w:name="List Table 5 Dark Accent 4" w:uiPriority="50"/>
+    <w:lsdException w:name="List Table 6 Colorful Accent 4" w:uiPriority="51"/>
+    <w:lsdException w:name="List Table 7 Colorful Accent 4" w:uiPriority="52"/>
+    <w:lsdException w:name="List Table 1 Light Accent 5" w:uiPriority="46"/>
+    <w:lsdException w:name="List Table 2 Accent 5" w:uiPriority="47"/>
+    <w:lsdException w:name="List Table 3 Accent 5" w:uiPriority="48"/>
+    <w:lsdException w:name="List Table 4 Accent 5" w:uiPriority="49"/>
+    <w:lsdException w:name="List Table 5 Dark Accent 5" w:uiPriority="50"/>
+    <w:lsdException w:name="List Table 6 Colorful Accent 5" w:uiPriority="51"/>
+    <w:lsdException w:name="List Table 7 Colorful Accent 5" w:uiPriority="52"/>
+    <w:lsdException w:name="List Table 1 Light Accent 6" w:uiPriority="46"/>
+    <w:lsdException w:name="List Table 2 Accent 6" w:uiPriority="47"/>
+    <w:lsdException w:name="List Table 3 Accent 6" w:uiPriority="48"/>
+    <w:lsdException w:name="List Table 4 Accent 6" w:uiPriority="49"/>
+    <w:lsdException w:name="List Table 5 Dark Accent 6" w:uiPriority="50"/>
+    <w:lsdException w:name="List Table 6 Colorful Accent 6" w:uiPriority="51"/>
+    <w:lsdException w:name="List Table 7 Colorful Accent 6" w:uiPriority="52"/>
+    <w:lsdException w:name="Mention" w:semiHidden="1" w:unhideWhenUsed="1"/>
+    <w:lsdException w:name="Smart Hyperlink" w:semiHidden="1" w:unhideWhenUsed="1"/>
+    <w:lsdException w:name="Hashtag" w:semiHidden="1" w:unhideWhenUsed="1"/>
+    <w:lsdException w:name="Unresolved Mention" w:semiHidden="1" w:unhideWhenUsed="1"/>
+    <w:lsdException w:name="Smart Link" w:semiHidden="1" w:unhideWhenUsed="1"/>
   </w:latentStyles>
   <w:style w:type="paragraph" w:default="1" w:styleId="Normal">
     <w:name w:val="Normal"/>
@@ -2036,6 +1988,15 @@
 </file>
 
 <file path=customXml/item1.xml><?xml version="1.0" encoding="utf-8"?>
+<?mso-contentType ?>
+<FormTemplates xmlns="http://schemas.microsoft.com/sharepoint/v3/contenttype/forms">
+  <Display>DocumentLibraryForm</Display>
+  <Edit>DocumentLibraryForm</Edit>
+  <New>DocumentLibraryForm</New>
+</FormTemplates>
+</file>
+
+<file path=customXml/item2.xml><?xml version="1.0" encoding="utf-8"?>
 <ct:contentTypeSchema xmlns:ct="http://schemas.microsoft.com/office/2006/metadata/contentType" xmlns:ma="http://schemas.microsoft.com/office/2006/metadata/properties/metaAttributes" ct:_="" ma:_="" ma:contentTypeName="Document" ma:contentTypeID="0x0101002A31B846E5A2A542AF061FBAC44BA142" ma:contentTypeVersion="4" ma:contentTypeDescription="Create a new document." ma:contentTypeScope="" ma:versionID="5141bc27c0c7bdb7effcd7213979ee28">
   <xsd:schema xmlns:xsd="http://www.w3.org/2001/XMLSchema" xmlns:xs="http://www.w3.org/2001/XMLSchema" xmlns:p="http://schemas.microsoft.com/office/2006/metadata/properties" xmlns:ns2="6161176e-ef81-4820-a562-114d5cc574a6" targetNamespace="http://schemas.microsoft.com/office/2006/metadata/properties" ma:root="true" ma:fieldsID="9cb226820e1c9f571257096e59f7d577" ns2:_="">
     <xsd:import namespace="6161176e-ef81-4820-a562-114d5cc574a6"/>
@@ -2179,15 +2140,6 @@
 </ct:contentTypeSchema>
 </file>
 
-<file path=customXml/item2.xml><?xml version="1.0" encoding="utf-8"?>
-<?mso-contentType ?>
-<FormTemplates xmlns="http://schemas.microsoft.com/sharepoint/v3/contenttype/forms">
-  <Display>DocumentLibraryForm</Display>
-  <Edit>DocumentLibraryForm</Edit>
-  <New>DocumentLibraryForm</New>
-</FormTemplates>
-</file>
-
 <file path=customXml/item3.xml><?xml version="1.0" encoding="utf-8"?>
 <p:properties xmlns:p="http://schemas.microsoft.com/office/2006/metadata/properties" xmlns:xsi="http://www.w3.org/2001/XMLSchema-instance" xmlns:pc="http://schemas.microsoft.com/office/infopath/2007/PartnerControls">
   <documentManagement/>
@@ -2195,13 +2147,36 @@
 </file>
 
 <file path=customXml/itemProps1.xml><?xml version="1.0" encoding="utf-8"?>
-<ds:datastoreItem xmlns:ds="http://schemas.openxmlformats.org/officeDocument/2006/customXml" ds:itemID="{FF7FD073-B1EB-4A78-9FCA-E6D2D1D8BEE4}"/>
+<ds:datastoreItem xmlns:ds="http://schemas.openxmlformats.org/officeDocument/2006/customXml" ds:itemID="{6901D529-89B3-44C7-A31E-0E77C1F5494A}">
+  <ds:schemaRefs>
+    <ds:schemaRef ds:uri="http://schemas.microsoft.com/sharepoint/v3/contenttype/forms"/>
+  </ds:schemaRefs>
+</ds:datastoreItem>
 </file>
 
 <file path=customXml/itemProps2.xml><?xml version="1.0" encoding="utf-8"?>
-<ds:datastoreItem xmlns:ds="http://schemas.openxmlformats.org/officeDocument/2006/customXml" ds:itemID="{6901D529-89B3-44C7-A31E-0E77C1F5494A}"/>
+<ds:datastoreItem xmlns:ds="http://schemas.openxmlformats.org/officeDocument/2006/customXml" ds:itemID="{FF7FD073-B1EB-4A78-9FCA-E6D2D1D8BEE4}">
+  <ds:schemaRefs>
+    <ds:schemaRef ds:uri="http://schemas.microsoft.com/office/2006/metadata/contentType"/>
+    <ds:schemaRef ds:uri="http://schemas.microsoft.com/office/2006/metadata/properties/metaAttributes"/>
+    <ds:schemaRef ds:uri="http://www.w3.org/2001/XMLSchema"/>
+    <ds:schemaRef ds:uri="http://schemas.microsoft.com/office/2006/metadata/properties"/>
+    <ds:schemaRef ds:uri="6161176e-ef81-4820-a562-114d5cc574a6"/>
+    <ds:schemaRef ds:uri="http://schemas.microsoft.com/office/2006/documentManagement/types"/>
+    <ds:schemaRef ds:uri="http://schemas.microsoft.com/office/infopath/2007/PartnerControls"/>
+    <ds:schemaRef ds:uri="http://schemas.openxmlformats.org/package/2006/metadata/core-properties"/>
+    <ds:schemaRef ds:uri="http://purl.org/dc/elements/1.1/"/>
+    <ds:schemaRef ds:uri="http://purl.org/dc/terms/"/>
+    <ds:schemaRef ds:uri="http://schemas.microsoft.com/internal/obd"/>
+  </ds:schemaRefs>
+</ds:datastoreItem>
 </file>
 
 <file path=customXml/itemProps3.xml><?xml version="1.0" encoding="utf-8"?>
-<ds:datastoreItem xmlns:ds="http://schemas.openxmlformats.org/officeDocument/2006/customXml" ds:itemID="{CCB8BBF0-DE52-4BEB-8007-3ACDE24D1C35}"/>
+<ds:datastoreItem xmlns:ds="http://schemas.openxmlformats.org/officeDocument/2006/customXml" ds:itemID="{CCB8BBF0-DE52-4BEB-8007-3ACDE24D1C35}">
+  <ds:schemaRefs>
+    <ds:schemaRef ds:uri="http://schemas.microsoft.com/office/2006/metadata/properties"/>
+    <ds:schemaRef ds:uri="http://schemas.microsoft.com/office/infopath/2007/PartnerControls"/>
+  </ds:schemaRefs>
+</ds:datastoreItem>
 </file>
</xml_diff>